<commit_message>
Location data and crdconverter.js update
Extended crdconverter.js to support cvs and multiple field arrays.
</commit_message>
<xml_diff>
--- a/PseudoVet Developers Guide.docx
+++ b/PseudoVet Developers Guide.docx
@@ -4102,35 +4102,7 @@
         <w:rPr>
           <w:rFonts w:ascii="Cambria" w:hAnsi="Cambria"/>
         </w:rPr>
-        <w:t xml:space="preserve"> provide a set of active synthetic patients that can be used for healthcare software development and testing for applications that are geared towards VA’s </w:t>
-      </w:r>
-      <w:proofErr w:type="spellStart"/>
-      <w:r>
-        <w:rPr>
-          <w:rFonts w:ascii="Cambria" w:hAnsi="Cambria"/>
-        </w:rPr>
-        <w:t>VistA</w:t>
-      </w:r>
-      <w:proofErr w:type="spellEnd"/>
-      <w:r>
-        <w:rPr>
-          <w:rFonts w:ascii="Cambria" w:hAnsi="Cambria"/>
-        </w:rPr>
-        <w:t xml:space="preserve"> and Enterprise Heath Management Platform (</w:t>
-      </w:r>
-      <w:proofErr w:type="spellStart"/>
-      <w:r>
-        <w:rPr>
-          <w:rFonts w:ascii="Cambria" w:hAnsi="Cambria"/>
-        </w:rPr>
-        <w:t>eHMP</w:t>
-      </w:r>
-      <w:proofErr w:type="spellEnd"/>
-      <w:r>
-        <w:rPr>
-          <w:rFonts w:ascii="Cambria" w:hAnsi="Cambria"/>
-        </w:rPr>
-        <w:t xml:space="preserve">) through the Veterans Health Administrations’ (VHA) Future Technology Laboratory (FTL) a publically accessible development environment.  More information on the </w:t>
+        <w:t xml:space="preserve"> provide a set of active synthetic patients that can be used for healthcare software development and testing for applications that are geared towards VA’s VistA and Enterprise Heath Management Platform (eHMP) through the Veterans Health Administrations’ (VHA) Future Technology Laboratory (FTL) a publically accessible development environment.  More information on the </w:t>
       </w:r>
       <w:r>
         <w:rPr>
@@ -4178,35 +4150,7 @@
         <w:rPr>
           <w:rFonts w:ascii="Cambria" w:hAnsi="Cambria"/>
         </w:rPr>
-        <w:t xml:space="preserve">Development against real patient data unnecessarily exposes patient health information (PHI) and personally identifiable information (PII) and cannot be used by developers outside of the VA network.  Development against current fabricated data is not useful because the data sets are very old which require development teams to spend much time developing data sets to use in lieu of writing code.  Typical fabrication of patient data is typically of little or no medical relevance.  The development of a system that creates and updates synthetic patient data using a set of templates for various </w:t>
-      </w:r>
-      <w:proofErr w:type="gramStart"/>
-      <w:r>
-        <w:rPr>
-          <w:rFonts w:ascii="Cambria" w:hAnsi="Cambria"/>
-        </w:rPr>
-        <w:t>diagnosis</w:t>
-      </w:r>
-      <w:proofErr w:type="gramEnd"/>
-      <w:r>
-        <w:rPr>
-          <w:rFonts w:ascii="Cambria" w:hAnsi="Cambria"/>
-        </w:rPr>
-        <w:t xml:space="preserve"> would provide more relevant patient data for development that could be used both inside and outside of the VA network.  Development outside of the VA network is desirable as it allows </w:t>
-      </w:r>
-      <w:proofErr w:type="gramStart"/>
-      <w:r>
-        <w:rPr>
-          <w:rFonts w:ascii="Cambria" w:hAnsi="Cambria"/>
-        </w:rPr>
-        <w:t>more  collaboration</w:t>
-      </w:r>
-      <w:proofErr w:type="gramEnd"/>
-      <w:r>
-        <w:rPr>
-          <w:rFonts w:ascii="Cambria" w:hAnsi="Cambria"/>
-        </w:rPr>
-        <w:t xml:space="preserve"> with the Open Source community which is in-line with the VA’s Open Source Initiatives.</w:t>
+        <w:t>Development against real patient data unnecessarily exposes patient health information (PHI) and personally identifiable information (PII) and cannot be used by developers outside of the VA network.  Development against current fabricated data is not useful because the data sets are very old which require development teams to spend much time developing data sets to use in lieu of writing code.  Typical fabrication of patient data is typically of little or no medical relevance.  The development of a system that creates and updates synthetic patient data using a set of templates for various diagnosis would provide more relevant patient data for development that could be used both inside and outside of the VA network.  Development outside of the VA network is desirable as it allows more  collaboration with the Open Source community which is in-line with the VA’s Open Source Initiatives.</w:t>
       </w:r>
     </w:p>
     <w:p>
@@ -4229,19 +4173,11 @@
           <w:color w:val="000000"/>
         </w:rPr>
       </w:pPr>
-      <w:proofErr w:type="spellStart"/>
       <w:r>
         <w:rPr>
           <w:rFonts w:ascii="Cambria" w:hAnsi="Cambria"/>
         </w:rPr>
-        <w:t>PseudoVet’s</w:t>
-      </w:r>
-      <w:proofErr w:type="spellEnd"/>
-      <w:r>
-        <w:rPr>
-          <w:rFonts w:ascii="Cambria" w:hAnsi="Cambria"/>
-        </w:rPr>
-        <w:t xml:space="preserve"> </w:t>
+        <w:t xml:space="preserve">PseudoVet’s </w:t>
       </w:r>
       <w:r>
         <w:rPr>
@@ -4344,23 +4280,7 @@
           <w:rFonts w:ascii="Cambria" w:hAnsi="Cambria"/>
           <w:color w:val="000000"/>
         </w:rPr>
-        <w:t xml:space="preserve"> appointments, randomly no-shows </w:t>
-      </w:r>
-      <w:proofErr w:type="gramStart"/>
-      <w:r>
-        <w:rPr>
-          <w:rFonts w:ascii="Cambria" w:hAnsi="Cambria"/>
-          <w:color w:val="000000"/>
-        </w:rPr>
-        <w:t>patients,</w:t>
-      </w:r>
-      <w:proofErr w:type="gramEnd"/>
-      <w:r>
-        <w:rPr>
-          <w:rFonts w:ascii="Cambria" w:hAnsi="Cambria"/>
-          <w:color w:val="000000"/>
-        </w:rPr>
-        <w:t xml:space="preserve"> generate consults, means tests and other administrative activities that occur in a real patients record.</w:t>
+        <w:t xml:space="preserve"> appointments, randomly no-shows patients, generate consults, means tests and other administrative activities that occur in a real patients record.</w:t>
       </w:r>
     </w:p>
     <w:p>
@@ -4949,15 +4869,7 @@
         <w:t>Grunt</w:t>
       </w:r>
       <w:r>
-        <w:t xml:space="preserve"> – a </w:t>
-      </w:r>
-      <w:proofErr w:type="spellStart"/>
-      <w:r>
-        <w:t>javascript</w:t>
-      </w:r>
-      <w:proofErr w:type="spellEnd"/>
-      <w:r>
-        <w:t xml:space="preserve"> task runner for task automation</w:t>
+        <w:t xml:space="preserve"> – a javascript task runner for task automation</w:t>
       </w:r>
     </w:p>
     <w:p>
@@ -4990,32 +4902,14 @@
         <w:spacing w:before="120" w:after="60"/>
         <w:jc w:val="both"/>
       </w:pPr>
-      <w:proofErr w:type="spellStart"/>
       <w:r>
         <w:rPr>
           <w:b/>
         </w:rPr>
         <w:t>HighCharts</w:t>
       </w:r>
-      <w:proofErr w:type="spellEnd"/>
-      <w:r>
-        <w:t xml:space="preserve"> – </w:t>
-      </w:r>
-      <w:proofErr w:type="spellStart"/>
-      <w:r>
-        <w:t>javascript</w:t>
-      </w:r>
-      <w:proofErr w:type="spellEnd"/>
-      <w:r>
-        <w:t xml:space="preserve"> </w:t>
-      </w:r>
-      <w:proofErr w:type="spellStart"/>
-      <w:r>
-        <w:t>api</w:t>
-      </w:r>
-      <w:proofErr w:type="spellEnd"/>
-      <w:r>
-        <w:t xml:space="preserve"> for creating interactive diagrams and charts</w:t>
+      <w:r>
+        <w:t xml:space="preserve"> – javascript api for creating interactive diagrams and charts</w:t>
       </w:r>
     </w:p>
     <w:p>
@@ -5035,15 +4929,7 @@
         <w:t>jasmine</w:t>
       </w:r>
       <w:r>
-        <w:t xml:space="preserve"> – a behavior-driven development framework for testing </w:t>
-      </w:r>
-      <w:proofErr w:type="spellStart"/>
-      <w:r>
-        <w:t>javascript</w:t>
-      </w:r>
-      <w:proofErr w:type="spellEnd"/>
-      <w:r>
-        <w:t xml:space="preserve"> code</w:t>
+        <w:t xml:space="preserve"> – a behavior-driven development framework for testing javascript code</w:t>
       </w:r>
     </w:p>
     <w:p>
@@ -5069,35 +4955,7 @@
         <w:rPr>
           <w:rFonts w:eastAsia="Calibri"/>
         </w:rPr>
-        <w:t xml:space="preserve">Node.js-based Application Framework and Application Server/Container for use with </w:t>
-      </w:r>
-      <w:proofErr w:type="spellStart"/>
-      <w:r>
-        <w:rPr>
-          <w:rFonts w:eastAsia="Calibri"/>
-        </w:rPr>
-        <w:t>Caché</w:t>
-      </w:r>
-      <w:proofErr w:type="spellEnd"/>
-      <w:r>
-        <w:rPr>
-          <w:rFonts w:eastAsia="Calibri"/>
-        </w:rPr>
-        <w:t xml:space="preserve">, </w:t>
-      </w:r>
-      <w:proofErr w:type="spellStart"/>
-      <w:r>
-        <w:rPr>
-          <w:rFonts w:eastAsia="Calibri"/>
-        </w:rPr>
-        <w:t>GlobalsDB</w:t>
-      </w:r>
-      <w:proofErr w:type="spellEnd"/>
-      <w:r>
-        <w:rPr>
-          <w:rFonts w:eastAsia="Calibri"/>
-        </w:rPr>
-        <w:t>, GT.M and MongoDB databases</w:t>
+        <w:t>Node.js-based Application Framework and Application Server/Container for use with Caché, GlobalsDB, GT.M and MongoDB databases</w:t>
       </w:r>
     </w:p>
     <w:p>
@@ -5117,13 +4975,8 @@
         <w:t>SOLR</w:t>
       </w:r>
       <w:r>
-        <w:t xml:space="preserve"> – enterprise search platform build on apache </w:t>
-      </w:r>
-      <w:proofErr w:type="spellStart"/>
-      <w:r>
-        <w:t>lucene</w:t>
-      </w:r>
-      <w:proofErr w:type="spellEnd"/>
+        <w:t xml:space="preserve"> – enterprise search platform build on apache lucene</w:t>
+      </w:r>
     </w:p>
     <w:p>
       <w:pPr>
@@ -5142,15 +4995,7 @@
         <w:t>Cache’</w:t>
       </w:r>
       <w:r>
-        <w:t xml:space="preserve"> – </w:t>
-      </w:r>
-      <w:proofErr w:type="spellStart"/>
-      <w:r>
-        <w:t>Intersystems</w:t>
-      </w:r>
-      <w:proofErr w:type="spellEnd"/>
-      <w:r>
-        <w:t>’ NoSQL database engine</w:t>
+        <w:t xml:space="preserve"> – Intersystems’ NoSQL database engine</w:t>
       </w:r>
     </w:p>
     <w:p>
@@ -5232,23 +5077,7 @@
         <w:rPr>
           <w:rFonts w:eastAsia="Calibri"/>
         </w:rPr>
-        <w:t xml:space="preserve"> – NoSQL database using JSON/BSON as </w:t>
-      </w:r>
-      <w:proofErr w:type="spellStart"/>
-      <w:proofErr w:type="gramStart"/>
-      <w:r>
-        <w:rPr>
-          <w:rFonts w:eastAsia="Calibri"/>
-        </w:rPr>
-        <w:t>it’s</w:t>
-      </w:r>
-      <w:proofErr w:type="spellEnd"/>
-      <w:proofErr w:type="gramEnd"/>
-      <w:r>
-        <w:rPr>
-          <w:rFonts w:eastAsia="Calibri"/>
-        </w:rPr>
-        <w:t xml:space="preserve"> native data format.</w:t>
+        <w:t xml:space="preserve"> – NoSQL database using JSON/BSON as it’s native data format.</w:t>
       </w:r>
     </w:p>
     <w:p>
@@ -5415,70 +5244,28 @@
       <w:pPr>
         <w:pStyle w:val="ConsoleData"/>
       </w:pPr>
-      <w:proofErr w:type="spellStart"/>
-      <w:proofErr w:type="gramStart"/>
-      <w:r>
-        <w:t>sudo</w:t>
-      </w:r>
-      <w:proofErr w:type="spellEnd"/>
-      <w:proofErr w:type="gramEnd"/>
-      <w:r>
-        <w:t xml:space="preserve"> yum install vim</w:t>
+      <w:r>
+        <w:t>sudo yum install vim</w:t>
       </w:r>
     </w:p>
     <w:p>
       <w:pPr>
         <w:pStyle w:val="ConsoleData"/>
       </w:pPr>
-      <w:proofErr w:type="spellStart"/>
-      <w:proofErr w:type="gramStart"/>
-      <w:r>
-        <w:t>sudo</w:t>
-      </w:r>
-      <w:proofErr w:type="spellEnd"/>
-      <w:proofErr w:type="gramEnd"/>
-      <w:r>
-        <w:t xml:space="preserve"> vim /</w:t>
-      </w:r>
-      <w:proofErr w:type="spellStart"/>
-      <w:r>
-        <w:t>etc</w:t>
-      </w:r>
-      <w:proofErr w:type="spellEnd"/>
-      <w:r>
-        <w:t>/</w:t>
-      </w:r>
-      <w:proofErr w:type="spellStart"/>
-      <w:r>
-        <w:t>yum.repos.d</w:t>
-      </w:r>
-      <w:proofErr w:type="spellEnd"/>
-      <w:r>
-        <w:t>/</w:t>
-      </w:r>
-      <w:proofErr w:type="spellStart"/>
-      <w:r>
-        <w:t>mongodb.repo</w:t>
-      </w:r>
-      <w:proofErr w:type="spellEnd"/>
-    </w:p>
-    <w:p>
-      <w:r>
-        <w:t xml:space="preserve">Press </w:t>
-      </w:r>
-      <w:proofErr w:type="gramStart"/>
-      <w:r>
-        <w:t xml:space="preserve">the </w:t>
-      </w:r>
-      <w:proofErr w:type="spellStart"/>
+      <w:r>
+        <w:t>sudo vim /etc/yum.repos.d/mongodb.repo</w:t>
+      </w:r>
+    </w:p>
+    <w:p>
+      <w:r>
+        <w:t xml:space="preserve">Press the </w:t>
+      </w:r>
       <w:r>
         <w:rPr>
           <w:rStyle w:val="ConsoleDataChar"/>
         </w:rPr>
         <w:t>i</w:t>
       </w:r>
-      <w:proofErr w:type="spellEnd"/>
-      <w:proofErr w:type="gramEnd"/>
       <w:r>
         <w:t xml:space="preserve"> key and paste the following text:</w:t>
       </w:r>
@@ -5488,17 +5275,7 @@
         <w:pStyle w:val="ConsoleData"/>
       </w:pPr>
       <w:r>
-        <w:t>[</w:t>
-      </w:r>
-      <w:proofErr w:type="spellStart"/>
-      <w:proofErr w:type="gramStart"/>
-      <w:r>
-        <w:t>mongodb</w:t>
-      </w:r>
-      <w:proofErr w:type="spellEnd"/>
-      <w:proofErr w:type="gramEnd"/>
-      <w:r>
-        <w:t>]</w:t>
+        <w:t>[mongodb]</w:t>
       </w:r>
       <w:r>
         <w:br/>
@@ -5510,14 +5287,7 @@
       </w:r>
       <w:r>
         <w:br/>
-      </w:r>
-      <w:proofErr w:type="spellStart"/>
-      <w:r>
-        <w:t>gpgcheck</w:t>
-      </w:r>
-      <w:proofErr w:type="spellEnd"/>
-      <w:r>
-        <w:t>=0</w:t>
+        <w:t>gpgcheck=0</w:t>
       </w:r>
       <w:r>
         <w:br/>
@@ -5531,11 +5301,7 @@
         </w:tabs>
       </w:pPr>
       <w:r>
-        <w:t xml:space="preserve">Exit and save by </w:t>
-      </w:r>
-      <w:proofErr w:type="gramStart"/>
-      <w:r>
-        <w:t>typing</w:t>
+        <w:t>Exit and save by typing</w:t>
       </w:r>
       <w:r>
         <w:rPr>
@@ -5549,17 +5315,8 @@
         <w:rPr>
           <w:rStyle w:val="ConsoleDataChar"/>
         </w:rPr>
-        <w:t>:</w:t>
-      </w:r>
-      <w:proofErr w:type="spellStart"/>
-      <w:r>
-        <w:rPr>
-          <w:rStyle w:val="ConsoleDataChar"/>
-        </w:rPr>
-        <w:t>wq</w:t>
-      </w:r>
-      <w:proofErr w:type="spellEnd"/>
-      <w:proofErr w:type="gramEnd"/>
+        <w:t>:wq</w:t>
+      </w:r>
       <w:r>
         <w:rPr>
           <w:rFonts w:ascii="Arial" w:hAnsi="Arial" w:cs="Arial"/>
@@ -5584,76 +5341,29 @@
       <w:pPr>
         <w:pStyle w:val="ConsoleData"/>
       </w:pPr>
-      <w:proofErr w:type="spellStart"/>
-      <w:proofErr w:type="gramStart"/>
-      <w:r>
-        <w:t>sudo</w:t>
-      </w:r>
-      <w:proofErr w:type="spellEnd"/>
-      <w:proofErr w:type="gramEnd"/>
-      <w:r>
-        <w:t xml:space="preserve"> yum –y update</w:t>
+      <w:r>
+        <w:t>sudo yum –y update</w:t>
       </w:r>
     </w:p>
     <w:p>
       <w:pPr>
         <w:pStyle w:val="ConsoleData"/>
       </w:pPr>
-      <w:proofErr w:type="spellStart"/>
-      <w:proofErr w:type="gramStart"/>
-      <w:r>
-        <w:t>sudo</w:t>
-      </w:r>
-      <w:proofErr w:type="spellEnd"/>
-      <w:proofErr w:type="gramEnd"/>
-      <w:r>
-        <w:t xml:space="preserve"> yum –y install </w:t>
-      </w:r>
-      <w:proofErr w:type="spellStart"/>
-      <w:r>
-        <w:t>mongodb</w:t>
-      </w:r>
-      <w:proofErr w:type="spellEnd"/>
-      <w:r>
-        <w:t xml:space="preserve">-org </w:t>
-      </w:r>
-      <w:proofErr w:type="spellStart"/>
-      <w:r>
-        <w:t>mongodb</w:t>
-      </w:r>
-      <w:proofErr w:type="spellEnd"/>
-      <w:r>
-        <w:t>-org-server</w:t>
+      <w:r>
+        <w:t>sudo yum –y install mongodb-org mongodb-org-server</w:t>
       </w:r>
     </w:p>
     <w:p>
       <w:pPr>
         <w:pStyle w:val="ConsoleData"/>
       </w:pPr>
-      <w:proofErr w:type="spellStart"/>
-      <w:proofErr w:type="gramStart"/>
-      <w:r>
-        <w:t>systemctl</w:t>
-      </w:r>
-      <w:proofErr w:type="spellEnd"/>
-      <w:proofErr w:type="gramEnd"/>
-      <w:r>
-        <w:t xml:space="preserve"> start </w:t>
-      </w:r>
-      <w:proofErr w:type="spellStart"/>
-      <w:r>
-        <w:t>mongod</w:t>
-      </w:r>
-      <w:proofErr w:type="spellEnd"/>
-    </w:p>
-    <w:p>
-      <w:proofErr w:type="spellStart"/>
-      <w:r>
-        <w:t>Mongodb</w:t>
-      </w:r>
-      <w:proofErr w:type="spellEnd"/>
-      <w:r>
-        <w:t xml:space="preserve"> listens on 27017 by default</w:t>
+      <w:r>
+        <w:t>systemctl start mongod</w:t>
+      </w:r>
+    </w:p>
+    <w:p>
+      <w:r>
+        <w:t>Mongodb listens on 27017 by default</w:t>
       </w:r>
     </w:p>
     <w:p>
@@ -5675,42 +5385,18 @@
       <w:pPr>
         <w:pStyle w:val="ConsoleData"/>
       </w:pPr>
-      <w:proofErr w:type="spellStart"/>
-      <w:proofErr w:type="gramStart"/>
-      <w:r>
-        <w:t>sudo</w:t>
-      </w:r>
-      <w:proofErr w:type="spellEnd"/>
-      <w:proofErr w:type="gramEnd"/>
-      <w:r>
-        <w:t xml:space="preserve"> yum install </w:t>
-      </w:r>
-      <w:proofErr w:type="spellStart"/>
-      <w:r>
-        <w:t>nodejs</w:t>
-      </w:r>
-      <w:proofErr w:type="spellEnd"/>
+      <w:r>
+        <w:t>sudo yum install nodejs</w:t>
+      </w:r>
     </w:p>
     <w:p>
       <w:pPr>
         <w:pStyle w:val="ConsoleData"/>
       </w:pPr>
-      <w:proofErr w:type="spellStart"/>
-      <w:proofErr w:type="gramStart"/>
       <w:r>
         <w:lastRenderedPageBreak/>
-        <w:t>sudo</w:t>
-      </w:r>
-      <w:proofErr w:type="spellEnd"/>
-      <w:proofErr w:type="gramEnd"/>
-      <w:r>
-        <w:t xml:space="preserve"> yum install </w:t>
-      </w:r>
-      <w:proofErr w:type="spellStart"/>
-      <w:r>
-        <w:t>npm</w:t>
-      </w:r>
-      <w:proofErr w:type="spellEnd"/>
+        <w:t>sudo yum install npm</w:t>
+      </w:r>
     </w:p>
     <w:p>
       <w:pPr>
@@ -5906,14 +5592,12 @@
       <w:r>
         <w:t xml:space="preserve">Discovery is simply finding relevant reference data in a format that can be easily obtained such as text files, xml, or comma separated values (CSV).  Once a new reference data set is found it needs to be copied to the </w:t>
       </w:r>
-      <w:proofErr w:type="spellStart"/>
       <w:r>
         <w:rPr>
           <w:b/>
         </w:rPr>
         <w:t>reference_data_raw</w:t>
       </w:r>
-      <w:proofErr w:type="spellEnd"/>
       <w:r>
         <w:t xml:space="preserve"> folder.</w:t>
       </w:r>
@@ -6035,23 +5719,7 @@
         <w:t xml:space="preserve">down </w:t>
       </w:r>
       <w:r>
-        <w:t xml:space="preserve">into: </w:t>
-      </w:r>
-      <w:proofErr w:type="spellStart"/>
-      <w:r>
-        <w:t>Lastname</w:t>
-      </w:r>
-      <w:proofErr w:type="spellEnd"/>
-      <w:r>
-        <w:t xml:space="preserve">, </w:t>
-      </w:r>
-      <w:proofErr w:type="spellStart"/>
-      <w:r>
-        <w:t>Firstname</w:t>
-      </w:r>
-      <w:proofErr w:type="spellEnd"/>
-      <w:r>
-        <w:t>, Middle Name, and Suffix</w:t>
+        <w:t>into: Lastname, Firstname, Middle Name, and Suffix</w:t>
       </w:r>
     </w:p>
     <w:p>
@@ -6113,19 +5781,18 @@
           <w:sz w:val="20"/>
           <w:szCs w:val="20"/>
         </w:rPr>
-        <w:t xml:space="preserve">        "</w:t>
-      </w:r>
-      <w:proofErr w:type="spellStart"/>
-      <w:r>
+        <w:t xml:space="preserve">        "Lastname": [</w:t>
+      </w:r>
+    </w:p>
+    <w:p>
+      <w:pPr>
         <w:rPr>
           <w:rFonts w:ascii="Courier New" w:hAnsi="Courier New" w:cs="Courier New"/>
           <w:b/>
           <w:sz w:val="20"/>
           <w:szCs w:val="20"/>
         </w:rPr>
-        <w:t>Lastname</w:t>
-      </w:r>
-      <w:proofErr w:type="spellEnd"/>
+      </w:pPr>
       <w:r>
         <w:rPr>
           <w:rFonts w:ascii="Courier New" w:hAnsi="Courier New" w:cs="Courier New"/>
@@ -6133,7 +5800,7 @@
           <w:sz w:val="20"/>
           <w:szCs w:val="20"/>
         </w:rPr>
-        <w:t>": [</w:t>
+        <w:t xml:space="preserve">            "Blollins",</w:t>
       </w:r>
     </w:p>
     <w:p>
@@ -6152,9 +5819,8 @@
           <w:sz w:val="20"/>
           <w:szCs w:val="20"/>
         </w:rPr>
-        <w:t xml:space="preserve">            "</w:t>
-      </w:r>
-      <w:proofErr w:type="spellStart"/>
+        <w:tab/>
+      </w:r>
       <w:r>
         <w:rPr>
           <w:rFonts w:ascii="Courier New" w:hAnsi="Courier New" w:cs="Courier New"/>
@@ -6162,37 +5828,38 @@
           <w:sz w:val="20"/>
           <w:szCs w:val="20"/>
         </w:rPr>
-        <w:t>Blollins</w:t>
-      </w:r>
-      <w:proofErr w:type="spellEnd"/>
-      <w:r>
+        <w:tab/>
+        <w:t>...</w:t>
+      </w:r>
+    </w:p>
+    <w:p>
+      <w:pPr>
         <w:rPr>
           <w:rFonts w:ascii="Courier New" w:hAnsi="Courier New" w:cs="Courier New"/>
           <w:b/>
           <w:sz w:val="20"/>
           <w:szCs w:val="20"/>
         </w:rPr>
-        <w:t>",</w:t>
-      </w:r>
-    </w:p>
-    <w:p>
-      <w:pPr>
+      </w:pPr>
+      <w:r>
         <w:rPr>
           <w:rFonts w:ascii="Courier New" w:hAnsi="Courier New" w:cs="Courier New"/>
           <w:b/>
           <w:sz w:val="20"/>
           <w:szCs w:val="20"/>
         </w:rPr>
-      </w:pPr>
-      <w:r>
+        <w:t xml:space="preserve">            "Zdohsy"</w:t>
+      </w:r>
+    </w:p>
+    <w:p>
+      <w:pPr>
         <w:rPr>
           <w:rFonts w:ascii="Courier New" w:hAnsi="Courier New" w:cs="Courier New"/>
           <w:b/>
           <w:sz w:val="20"/>
           <w:szCs w:val="20"/>
         </w:rPr>
-        <w:tab/>
-      </w:r>
+      </w:pPr>
       <w:r>
         <w:rPr>
           <w:rFonts w:ascii="Courier New" w:hAnsi="Courier New" w:cs="Courier New"/>
@@ -6200,8 +5867,7 @@
           <w:sz w:val="20"/>
           <w:szCs w:val="20"/>
         </w:rPr>
-        <w:tab/>
-        <w:t>...</w:t>
+        <w:t xml:space="preserve">        ],</w:t>
       </w:r>
     </w:p>
     <w:p>
@@ -6220,19 +5886,19 @@
           <w:sz w:val="20"/>
           <w:szCs w:val="20"/>
         </w:rPr>
-        <w:t xml:space="preserve">            "</w:t>
-      </w:r>
-      <w:proofErr w:type="spellStart"/>
-      <w:r>
+        <w:lastRenderedPageBreak/>
+        <w:t xml:space="preserve">        "Firstname": [</w:t>
+      </w:r>
+    </w:p>
+    <w:p>
+      <w:pPr>
         <w:rPr>
           <w:rFonts w:ascii="Courier New" w:hAnsi="Courier New" w:cs="Courier New"/>
           <w:b/>
           <w:sz w:val="20"/>
           <w:szCs w:val="20"/>
         </w:rPr>
-        <w:t>Zdohsy</w:t>
-      </w:r>
-      <w:proofErr w:type="spellEnd"/>
+      </w:pPr>
       <w:r>
         <w:rPr>
           <w:rFonts w:ascii="Courier New" w:hAnsi="Courier New" w:cs="Courier New"/>
@@ -6240,37 +5906,36 @@
           <w:sz w:val="20"/>
           <w:szCs w:val="20"/>
         </w:rPr>
-        <w:t>"</w:t>
-      </w:r>
-    </w:p>
-    <w:p>
-      <w:pPr>
+        <w:t xml:space="preserve">            "Anblue"</w:t>
+      </w:r>
+      <w:r>
         <w:rPr>
           <w:rFonts w:ascii="Courier New" w:hAnsi="Courier New" w:cs="Courier New"/>
           <w:b/>
           <w:sz w:val="20"/>
           <w:szCs w:val="20"/>
         </w:rPr>
-      </w:pPr>
-      <w:r>
+        <w:t xml:space="preserve">: </w:t>
+      </w:r>
+    </w:p>
+    <w:p>
+      <w:pPr>
         <w:rPr>
           <w:rFonts w:ascii="Courier New" w:hAnsi="Courier New" w:cs="Courier New"/>
           <w:b/>
           <w:sz w:val="20"/>
           <w:szCs w:val="20"/>
         </w:rPr>
-        <w:t xml:space="preserve">        ],</w:t>
-      </w:r>
-    </w:p>
-    <w:p>
-      <w:pPr>
+      </w:pPr>
+      <w:r>
         <w:rPr>
           <w:rFonts w:ascii="Courier New" w:hAnsi="Courier New" w:cs="Courier New"/>
           <w:b/>
           <w:sz w:val="20"/>
           <w:szCs w:val="20"/>
         </w:rPr>
-      </w:pPr>
+        <w:tab/>
+      </w:r>
       <w:r>
         <w:rPr>
           <w:rFonts w:ascii="Courier New" w:hAnsi="Courier New" w:cs="Courier New"/>
@@ -6278,20 +5943,19 @@
           <w:sz w:val="20"/>
           <w:szCs w:val="20"/>
         </w:rPr>
-        <w:lastRenderedPageBreak/>
-        <w:t xml:space="preserve">        "</w:t>
-      </w:r>
-      <w:proofErr w:type="spellStart"/>
-      <w:r>
+        <w:tab/>
+        <w:t>...</w:t>
+      </w:r>
+    </w:p>
+    <w:p>
+      <w:pPr>
         <w:rPr>
           <w:rFonts w:ascii="Courier New" w:hAnsi="Courier New" w:cs="Courier New"/>
           <w:b/>
           <w:sz w:val="20"/>
           <w:szCs w:val="20"/>
         </w:rPr>
-        <w:t>Firstname</w:t>
-      </w:r>
-      <w:proofErr w:type="spellEnd"/>
+      </w:pPr>
       <w:r>
         <w:rPr>
           <w:rFonts w:ascii="Courier New" w:hAnsi="Courier New" w:cs="Courier New"/>
@@ -6299,7 +5963,7 @@
           <w:sz w:val="20"/>
           <w:szCs w:val="20"/>
         </w:rPr>
-        <w:t>": [</w:t>
+        <w:t xml:space="preserve">            "Zartak"</w:t>
       </w:r>
     </w:p>
     <w:p>
@@ -6318,19 +5982,18 @@
           <w:sz w:val="20"/>
           <w:szCs w:val="20"/>
         </w:rPr>
-        <w:t xml:space="preserve">            "</w:t>
-      </w:r>
-      <w:proofErr w:type="spellStart"/>
-      <w:r>
+        <w:t xml:space="preserve">        ],</w:t>
+      </w:r>
+    </w:p>
+    <w:p>
+      <w:pPr>
         <w:rPr>
           <w:rFonts w:ascii="Courier New" w:hAnsi="Courier New" w:cs="Courier New"/>
           <w:b/>
           <w:sz w:val="20"/>
           <w:szCs w:val="20"/>
         </w:rPr>
-        <w:t>Anblue</w:t>
-      </w:r>
-      <w:proofErr w:type="spellEnd"/>
+      </w:pPr>
       <w:r>
         <w:rPr>
           <w:rFonts w:ascii="Courier New" w:hAnsi="Courier New" w:cs="Courier New"/>
@@ -6338,36 +6001,37 @@
           <w:sz w:val="20"/>
           <w:szCs w:val="20"/>
         </w:rPr>
-        <w:t>"</w:t>
-      </w:r>
-      <w:r>
+        <w:t xml:space="preserve">        "Middle": [</w:t>
+      </w:r>
+    </w:p>
+    <w:p>
+      <w:pPr>
         <w:rPr>
           <w:rFonts w:ascii="Courier New" w:hAnsi="Courier New" w:cs="Courier New"/>
           <w:b/>
           <w:sz w:val="20"/>
           <w:szCs w:val="20"/>
         </w:rPr>
-        <w:t xml:space="preserve">: </w:t>
-      </w:r>
-    </w:p>
-    <w:p>
-      <w:pPr>
+      </w:pPr>
+      <w:r>
         <w:rPr>
           <w:rFonts w:ascii="Courier New" w:hAnsi="Courier New" w:cs="Courier New"/>
           <w:b/>
           <w:sz w:val="20"/>
           <w:szCs w:val="20"/>
         </w:rPr>
-      </w:pPr>
-      <w:r>
+        <w:t xml:space="preserve">            "Andro",</w:t>
+      </w:r>
+    </w:p>
+    <w:p>
+      <w:pPr>
         <w:rPr>
           <w:rFonts w:ascii="Courier New" w:hAnsi="Courier New" w:cs="Courier New"/>
           <w:b/>
           <w:sz w:val="20"/>
           <w:szCs w:val="20"/>
         </w:rPr>
-        <w:tab/>
-      </w:r>
+      </w:pPr>
       <w:r>
         <w:rPr>
           <w:rFonts w:ascii="Courier New" w:hAnsi="Courier New" w:cs="Courier New"/>
@@ -6376,28 +6040,27 @@
           <w:szCs w:val="20"/>
         </w:rPr>
         <w:tab/>
-        <w:t>...</w:t>
-      </w:r>
-    </w:p>
-    <w:p>
-      <w:pPr>
+      </w:r>
+      <w:r>
         <w:rPr>
           <w:rFonts w:ascii="Courier New" w:hAnsi="Courier New" w:cs="Courier New"/>
           <w:b/>
           <w:sz w:val="20"/>
           <w:szCs w:val="20"/>
         </w:rPr>
-      </w:pPr>
-      <w:r>
+        <w:tab/>
+        <w:t>...</w:t>
+      </w:r>
+    </w:p>
+    <w:p>
+      <w:pPr>
         <w:rPr>
           <w:rFonts w:ascii="Courier New" w:hAnsi="Courier New" w:cs="Courier New"/>
           <w:b/>
           <w:sz w:val="20"/>
           <w:szCs w:val="20"/>
         </w:rPr>
-        <w:t xml:space="preserve">            "</w:t>
-      </w:r>
-      <w:proofErr w:type="spellStart"/>
+      </w:pPr>
       <w:r>
         <w:rPr>
           <w:rFonts w:ascii="Courier New" w:hAnsi="Courier New" w:cs="Courier New"/>
@@ -6405,76 +6068,75 @@
           <w:sz w:val="20"/>
           <w:szCs w:val="20"/>
         </w:rPr>
-        <w:t>Zartak</w:t>
-      </w:r>
-      <w:proofErr w:type="spellEnd"/>
-      <w:r>
+        <w:t xml:space="preserve">            "Zeeki"</w:t>
+      </w:r>
+    </w:p>
+    <w:p>
+      <w:pPr>
         <w:rPr>
           <w:rFonts w:ascii="Courier New" w:hAnsi="Courier New" w:cs="Courier New"/>
           <w:b/>
           <w:sz w:val="20"/>
           <w:szCs w:val="20"/>
         </w:rPr>
-        <w:t>"</w:t>
-      </w:r>
-    </w:p>
-    <w:p>
-      <w:pPr>
+      </w:pPr>
+      <w:r>
         <w:rPr>
           <w:rFonts w:ascii="Courier New" w:hAnsi="Courier New" w:cs="Courier New"/>
           <w:b/>
           <w:sz w:val="20"/>
           <w:szCs w:val="20"/>
         </w:rPr>
-      </w:pPr>
-      <w:r>
+        <w:t xml:space="preserve">        ],</w:t>
+      </w:r>
+    </w:p>
+    <w:p>
+      <w:pPr>
         <w:rPr>
           <w:rFonts w:ascii="Courier New" w:hAnsi="Courier New" w:cs="Courier New"/>
           <w:b/>
           <w:sz w:val="20"/>
           <w:szCs w:val="20"/>
         </w:rPr>
-        <w:t xml:space="preserve">        ],</w:t>
-      </w:r>
-    </w:p>
-    <w:p>
-      <w:pPr>
+      </w:pPr>
+      <w:r>
         <w:rPr>
           <w:rFonts w:ascii="Courier New" w:hAnsi="Courier New" w:cs="Courier New"/>
           <w:b/>
           <w:sz w:val="20"/>
           <w:szCs w:val="20"/>
         </w:rPr>
-      </w:pPr>
-      <w:r>
+        <w:t xml:space="preserve">        "Suffix": [</w:t>
+      </w:r>
+    </w:p>
+    <w:p>
+      <w:pPr>
         <w:rPr>
           <w:rFonts w:ascii="Courier New" w:hAnsi="Courier New" w:cs="Courier New"/>
           <w:b/>
           <w:sz w:val="20"/>
           <w:szCs w:val="20"/>
         </w:rPr>
-        <w:t xml:space="preserve">        "Middle": [</w:t>
-      </w:r>
-    </w:p>
-    <w:p>
-      <w:pPr>
+      </w:pPr>
+      <w:r>
         <w:rPr>
           <w:rFonts w:ascii="Courier New" w:hAnsi="Courier New" w:cs="Courier New"/>
           <w:b/>
           <w:sz w:val="20"/>
           <w:szCs w:val="20"/>
         </w:rPr>
-      </w:pPr>
-      <w:r>
+        <w:t xml:space="preserve">            "I",</w:t>
+      </w:r>
+    </w:p>
+    <w:p>
+      <w:pPr>
         <w:rPr>
           <w:rFonts w:ascii="Courier New" w:hAnsi="Courier New" w:cs="Courier New"/>
           <w:b/>
           <w:sz w:val="20"/>
           <w:szCs w:val="20"/>
         </w:rPr>
-        <w:t xml:space="preserve">            "</w:t>
-      </w:r>
-      <w:proofErr w:type="spellStart"/>
+      </w:pPr>
       <w:r>
         <w:rPr>
           <w:rFonts w:ascii="Courier New" w:hAnsi="Courier New" w:cs="Courier New"/>
@@ -6482,37 +6144,37 @@
           <w:sz w:val="20"/>
           <w:szCs w:val="20"/>
         </w:rPr>
-        <w:t>Andro</w:t>
-      </w:r>
-      <w:proofErr w:type="spellEnd"/>
-      <w:r>
+        <w:t xml:space="preserve">            "II",</w:t>
+      </w:r>
+    </w:p>
+    <w:p>
+      <w:pPr>
         <w:rPr>
           <w:rFonts w:ascii="Courier New" w:hAnsi="Courier New" w:cs="Courier New"/>
           <w:b/>
           <w:sz w:val="20"/>
           <w:szCs w:val="20"/>
         </w:rPr>
-        <w:t>",</w:t>
-      </w:r>
-    </w:p>
-    <w:p>
-      <w:pPr>
+      </w:pPr>
+      <w:r>
         <w:rPr>
           <w:rFonts w:ascii="Courier New" w:hAnsi="Courier New" w:cs="Courier New"/>
           <w:b/>
           <w:sz w:val="20"/>
           <w:szCs w:val="20"/>
         </w:rPr>
-      </w:pPr>
-      <w:r>
+        <w:t xml:space="preserve">            "III",</w:t>
+      </w:r>
+    </w:p>
+    <w:p>
+      <w:pPr>
         <w:rPr>
           <w:rFonts w:ascii="Courier New" w:hAnsi="Courier New" w:cs="Courier New"/>
           <w:b/>
           <w:sz w:val="20"/>
           <w:szCs w:val="20"/>
         </w:rPr>
-        <w:tab/>
-      </w:r>
+      </w:pPr>
       <w:r>
         <w:rPr>
           <w:rFonts w:ascii="Courier New" w:hAnsi="Courier New" w:cs="Courier New"/>
@@ -6520,8 +6182,7 @@
           <w:sz w:val="20"/>
           <w:szCs w:val="20"/>
         </w:rPr>
-        <w:tab/>
-        <w:t>...</w:t>
+        <w:t xml:space="preserve">            "IV",</w:t>
       </w:r>
     </w:p>
     <w:p>
@@ -6540,19 +6201,18 @@
           <w:sz w:val="20"/>
           <w:szCs w:val="20"/>
         </w:rPr>
-        <w:t xml:space="preserve">            "</w:t>
-      </w:r>
-      <w:proofErr w:type="spellStart"/>
-      <w:r>
+        <w:t xml:space="preserve">            "V",</w:t>
+      </w:r>
+    </w:p>
+    <w:p>
+      <w:pPr>
         <w:rPr>
           <w:rFonts w:ascii="Courier New" w:hAnsi="Courier New" w:cs="Courier New"/>
           <w:b/>
           <w:sz w:val="20"/>
           <w:szCs w:val="20"/>
         </w:rPr>
-        <w:t>Zeeki</w:t>
-      </w:r>
-      <w:proofErr w:type="spellEnd"/>
+      </w:pPr>
       <w:r>
         <w:rPr>
           <w:rFonts w:ascii="Courier New" w:hAnsi="Courier New" w:cs="Courier New"/>
@@ -6560,7 +6220,7 @@
           <w:sz w:val="20"/>
           <w:szCs w:val="20"/>
         </w:rPr>
-        <w:t>"</w:t>
+        <w:t xml:space="preserve">            "Jr.",</w:t>
       </w:r>
     </w:p>
     <w:p>
@@ -6579,7 +6239,7 @@
           <w:sz w:val="20"/>
           <w:szCs w:val="20"/>
         </w:rPr>
-        <w:t xml:space="preserve">        ],</w:t>
+        <w:t xml:space="preserve">            "Sr",</w:t>
       </w:r>
     </w:p>
     <w:p>
@@ -6598,7 +6258,7 @@
           <w:sz w:val="20"/>
           <w:szCs w:val="20"/>
         </w:rPr>
-        <w:t xml:space="preserve">        "Suffix": [</w:t>
+        <w:t xml:space="preserve">            "Esq"</w:t>
       </w:r>
     </w:p>
     <w:p>
@@ -6617,7 +6277,7 @@
           <w:sz w:val="20"/>
           <w:szCs w:val="20"/>
         </w:rPr>
-        <w:t xml:space="preserve">            "I",</w:t>
+        <w:t xml:space="preserve">        ]</w:t>
       </w:r>
     </w:p>
     <w:p>
@@ -6636,7 +6296,7 @@
           <w:sz w:val="20"/>
           <w:szCs w:val="20"/>
         </w:rPr>
-        <w:t xml:space="preserve">            "II",</w:t>
+        <w:t xml:space="preserve">    }</w:t>
       </w:r>
     </w:p>
     <w:p>
@@ -6655,220 +6315,187 @@
           <w:sz w:val="20"/>
           <w:szCs w:val="20"/>
         </w:rPr>
-        <w:t xml:space="preserve">            "III",</w:t>
-      </w:r>
-    </w:p>
-    <w:p>
-      <w:pPr>
-        <w:rPr>
-          <w:rFonts w:ascii="Courier New" w:hAnsi="Courier New" w:cs="Courier New"/>
+        <w:t>}</w:t>
+      </w:r>
+    </w:p>
+    <w:p>
+      <w:pPr>
+        <w:pStyle w:val="Heading4"/>
+      </w:pPr>
+      <w:r>
+        <w:t>Lastname</w:t>
+      </w:r>
+    </w:p>
+    <w:p>
+      <w:r>
+        <w:t>To preposition lastnames from the lastnames.txt file in the reference_data_raw folder type the following command from the Core Reference Data (CRD) folder:</w:t>
+      </w:r>
+    </w:p>
+    <w:p>
+      <w:pPr>
+        <w:pStyle w:val="ConsoleData"/>
+      </w:pPr>
+      <w:r>
+        <w:t>X:</w:t>
+      </w:r>
+      <w:r>
+        <w:t>\PseudoVet\Core Reference Data (CRD)&gt;node crdconverter.js --i reference_data_raw\</w:t>
+      </w:r>
+      <w:r>
+        <w:t>Name-L</w:t>
+      </w:r>
+      <w:r>
+        <w:t xml:space="preserve">astnames.txt --l Name --o </w:t>
+      </w:r>
+      <w:r>
+        <w:t>reference_data\</w:t>
+      </w:r>
+      <w:r>
+        <w:t>Name-L</w:t>
+      </w:r>
+      <w:r>
+        <w:t>astnames.json --f L</w:t>
+      </w:r>
+      <w:r>
+        <w:t>astname,x,y --d space</w:t>
+      </w:r>
+    </w:p>
+    <w:p>
+      <w:r>
+        <w:t xml:space="preserve">The output will be a json formatted file in the reference_data folder called </w:t>
+      </w:r>
+      <w:r>
+        <w:rPr>
           <w:b/>
-          <w:sz w:val="20"/>
-          <w:szCs w:val="20"/>
-        </w:rPr>
-      </w:pPr>
-      <w:r>
-        <w:rPr>
-          <w:rFonts w:ascii="Courier New" w:hAnsi="Courier New" w:cs="Courier New"/>
+        </w:rPr>
+        <w:t>Name-L</w:t>
+      </w:r>
+      <w:r>
+        <w:rPr>
           <w:b/>
-          <w:sz w:val="20"/>
-          <w:szCs w:val="20"/>
-        </w:rPr>
-        <w:t xml:space="preserve">            "IV",</w:t>
-      </w:r>
-    </w:p>
-    <w:p>
-      <w:pPr>
-        <w:rPr>
-          <w:rFonts w:ascii="Courier New" w:hAnsi="Courier New" w:cs="Courier New"/>
+        </w:rPr>
+        <w:t>astnames.json</w:t>
+      </w:r>
+    </w:p>
+    <w:p>
+      <w:pPr>
+        <w:pStyle w:val="Heading4"/>
+      </w:pPr>
+      <w:r>
+        <w:lastRenderedPageBreak/>
+        <w:t>Firstname</w:t>
+      </w:r>
+    </w:p>
+    <w:p>
+      <w:r>
+        <w:t>To preposition firstnames, which are also used to generate middle names, there is a file called Name-Firstnames.csv located in the reference_data_raw folder.  Type the following command from the Core Reference Data (CRD) folder:</w:t>
+      </w:r>
+    </w:p>
+    <w:p>
+      <w:pPr>
+        <w:pStyle w:val="ConsoleData"/>
+      </w:pPr>
+      <w:r>
+        <w:t>Node crdconverter.js –I reference_data_raw\Name-Firstnames.csv –l Name –o reference_data\Name-Firstnames.json –f Name,Gender</w:t>
+      </w:r>
+    </w:p>
+    <w:p/>
+    <w:p>
+      <w:pPr>
+        <w:pStyle w:val="Heading3"/>
+      </w:pPr>
+      <w:r>
+        <w:t>Occupation</w:t>
+      </w:r>
+    </w:p>
+    <w:p>
+      <w:r>
+        <w:t xml:space="preserve">Occupations are similarly organized under Occupation but also </w:t>
+      </w:r>
+    </w:p>
+    <w:p/>
+    <w:p>
+      <w:r>
+        <w:t>Gender</w:t>
+      </w:r>
+    </w:p>
+    <w:p>
+      <w:r>
+        <w:t>Military</w:t>
+      </w:r>
+    </w:p>
+    <w:p>
+      <w:r>
+        <w:t>Location</w:t>
+      </w:r>
+    </w:p>
+    <w:p>
+      <w:r>
+        <w:t>War Era</w:t>
+      </w:r>
+    </w:p>
+    <w:p/>
+    <w:p>
+      <w:r>
+        <w:rPr>
           <w:b/>
-          <w:sz w:val="20"/>
-          <w:szCs w:val="20"/>
-        </w:rPr>
-      </w:pPr>
-      <w:r>
-        <w:rPr>
-          <w:rFonts w:ascii="Courier New" w:hAnsi="Courier New" w:cs="Courier New"/>
+        </w:rPr>
+        <w:t>Location</w:t>
+      </w:r>
+      <w:r>
+        <w:t xml:space="preserve"> – Any location data falls under this category to include, states, street names, types of facilities, etc…</w:t>
+      </w:r>
+    </w:p>
+    <w:p>
+      <w:r>
+        <w:rPr>
           <w:b/>
-          <w:sz w:val="20"/>
-          <w:szCs w:val="20"/>
-        </w:rPr>
-        <w:t xml:space="preserve">            "V",</w:t>
-      </w:r>
-    </w:p>
-    <w:p>
-      <w:pPr>
-        <w:rPr>
-          <w:rFonts w:ascii="Courier New" w:hAnsi="Courier New" w:cs="Courier New"/>
+        </w:rPr>
+        <w:t>Drug</w:t>
+      </w:r>
+      <w:r>
+        <w:t xml:space="preserve"> – This could be any type of substance that is used to alter an entity</w:t>
+      </w:r>
+    </w:p>
+    <w:p>
+      <w:r>
+        <w:rPr>
           <w:b/>
-          <w:sz w:val="20"/>
-          <w:szCs w:val="20"/>
-        </w:rPr>
-      </w:pPr>
-      <w:r>
-        <w:rPr>
-          <w:rFonts w:ascii="Courier New" w:hAnsi="Courier New" w:cs="Courier New"/>
-          <w:b/>
-          <w:sz w:val="20"/>
-          <w:szCs w:val="20"/>
-        </w:rPr>
-        <w:t xml:space="preserve">            "Jr.",</w:t>
-      </w:r>
-    </w:p>
-    <w:p>
-      <w:pPr>
-        <w:rPr>
-          <w:rFonts w:ascii="Courier New" w:hAnsi="Courier New" w:cs="Courier New"/>
-          <w:b/>
-          <w:sz w:val="20"/>
-          <w:szCs w:val="20"/>
-        </w:rPr>
-      </w:pPr>
-      <w:r>
-        <w:rPr>
-          <w:rFonts w:ascii="Courier New" w:hAnsi="Courier New" w:cs="Courier New"/>
-          <w:b/>
-          <w:sz w:val="20"/>
-          <w:szCs w:val="20"/>
-        </w:rPr>
-        <w:t xml:space="preserve">            "</w:t>
-      </w:r>
-      <w:proofErr w:type="spellStart"/>
-      <w:r>
-        <w:rPr>
-          <w:rFonts w:ascii="Courier New" w:hAnsi="Courier New" w:cs="Courier New"/>
-          <w:b/>
-          <w:sz w:val="20"/>
-          <w:szCs w:val="20"/>
-        </w:rPr>
-        <w:t>Sr</w:t>
-      </w:r>
-      <w:proofErr w:type="spellEnd"/>
-      <w:r>
-        <w:rPr>
-          <w:rFonts w:ascii="Courier New" w:hAnsi="Courier New" w:cs="Courier New"/>
-          <w:b/>
-          <w:sz w:val="20"/>
-          <w:szCs w:val="20"/>
-        </w:rPr>
-        <w:t>",</w:t>
-      </w:r>
-    </w:p>
-    <w:p>
-      <w:pPr>
-        <w:rPr>
-          <w:rFonts w:ascii="Courier New" w:hAnsi="Courier New" w:cs="Courier New"/>
-          <w:b/>
-          <w:sz w:val="20"/>
-          <w:szCs w:val="20"/>
-        </w:rPr>
-      </w:pPr>
-      <w:r>
-        <w:rPr>
-          <w:rFonts w:ascii="Courier New" w:hAnsi="Courier New" w:cs="Courier New"/>
-          <w:b/>
-          <w:sz w:val="20"/>
-          <w:szCs w:val="20"/>
-        </w:rPr>
-        <w:t xml:space="preserve">            "</w:t>
-      </w:r>
-      <w:proofErr w:type="spellStart"/>
-      <w:r>
-        <w:rPr>
-          <w:rFonts w:ascii="Courier New" w:hAnsi="Courier New" w:cs="Courier New"/>
-          <w:b/>
-          <w:sz w:val="20"/>
-          <w:szCs w:val="20"/>
-        </w:rPr>
-        <w:t>Esq</w:t>
-      </w:r>
-      <w:proofErr w:type="spellEnd"/>
-      <w:r>
-        <w:rPr>
-          <w:rFonts w:ascii="Courier New" w:hAnsi="Courier New" w:cs="Courier New"/>
-          <w:b/>
-          <w:sz w:val="20"/>
-          <w:szCs w:val="20"/>
-        </w:rPr>
-        <w:t>"</w:t>
-      </w:r>
-    </w:p>
-    <w:p>
-      <w:pPr>
-        <w:rPr>
-          <w:rFonts w:ascii="Courier New" w:hAnsi="Courier New" w:cs="Courier New"/>
-          <w:b/>
-          <w:sz w:val="20"/>
-          <w:szCs w:val="20"/>
-        </w:rPr>
-      </w:pPr>
-      <w:r>
-        <w:rPr>
-          <w:rFonts w:ascii="Courier New" w:hAnsi="Courier New" w:cs="Courier New"/>
-          <w:b/>
-          <w:sz w:val="20"/>
-          <w:szCs w:val="20"/>
-        </w:rPr>
-        <w:t xml:space="preserve">        ]</w:t>
-      </w:r>
-    </w:p>
-    <w:p>
-      <w:pPr>
-        <w:rPr>
-          <w:rFonts w:ascii="Courier New" w:hAnsi="Courier New" w:cs="Courier New"/>
-          <w:b/>
-          <w:sz w:val="20"/>
-          <w:szCs w:val="20"/>
-        </w:rPr>
-      </w:pPr>
-      <w:r>
-        <w:rPr>
-          <w:rFonts w:ascii="Courier New" w:hAnsi="Courier New" w:cs="Courier New"/>
-          <w:b/>
-          <w:sz w:val="20"/>
-          <w:szCs w:val="20"/>
-        </w:rPr>
-        <w:t xml:space="preserve">    }</w:t>
-      </w:r>
-    </w:p>
-    <w:p>
-      <w:pPr>
-        <w:rPr>
-          <w:rFonts w:ascii="Courier New" w:hAnsi="Courier New" w:cs="Courier New"/>
-          <w:b/>
-          <w:sz w:val="20"/>
-          <w:szCs w:val="20"/>
-        </w:rPr>
-      </w:pPr>
-      <w:r>
-        <w:rPr>
-          <w:rFonts w:ascii="Courier New" w:hAnsi="Courier New" w:cs="Courier New"/>
-          <w:b/>
-          <w:sz w:val="20"/>
-          <w:szCs w:val="20"/>
-        </w:rPr>
-        <w:t>}</w:t>
-      </w:r>
-    </w:p>
-    <w:p>
-      <w:r>
-        <w:t xml:space="preserve">To preposition </w:t>
-      </w:r>
-      <w:proofErr w:type="spellStart"/>
-      <w:r>
-        <w:t>lastnames</w:t>
-      </w:r>
-      <w:proofErr w:type="spellEnd"/>
-      <w:r>
-        <w:t xml:space="preserve"> from the lastnames.txt file in the </w:t>
-      </w:r>
-      <w:proofErr w:type="spellStart"/>
-      <w:r>
-        <w:t>reference_data_raw</w:t>
-      </w:r>
-      <w:proofErr w:type="spellEnd"/>
-      <w:r>
-        <w:t xml:space="preserve"> folder type the following command from the Core Reference Data (CRD) folder:</w:t>
+        </w:rPr>
+        <w:t>Clinical</w:t>
+      </w:r>
+      <w:r>
+        <w:t xml:space="preserve"> – symptoms, diagnosis, cpt codes, whodas 2.0, service-connected disabilities </w:t>
+      </w:r>
+    </w:p>
+    <w:p>
+      <w:pPr>
+        <w:pStyle w:val="Heading3"/>
+      </w:pPr>
+      <w:bookmarkStart w:id="20" w:name="_Toc423083501"/>
+      <w:r>
+        <w:t>Prepositioning</w:t>
+      </w:r>
+      <w:bookmarkEnd w:id="20"/>
+    </w:p>
+    <w:p>
+      <w:r>
+        <w:t xml:space="preserve">In the Core Reference Data (CRD) folder there is a utility called </w:t>
+      </w:r>
+      <w:r>
+        <w:rPr>
+          <w:i/>
+        </w:rPr>
+        <w:t>crdconverter.js</w:t>
+      </w:r>
+      <w:r>
+        <w:rPr>
+          <w:i/>
+        </w:rPr>
+        <w:t xml:space="preserve">. </w:t>
+      </w:r>
+      <w:r>
+        <w:t xml:space="preserve"> This utility can be used to take a list from a text file and turn it into a JSON file that can be imported into the CRD.</w:t>
       </w:r>
     </w:p>
     <w:p>
@@ -6876,295 +6503,37 @@
         <w:pStyle w:val="ConsoleData"/>
       </w:pPr>
       <w:r>
-        <w:t>X:</w:t>
-      </w:r>
-      <w:r>
-        <w:t>\PseudoVet\Core Reference Data (CRD)&gt;node crdconverter.js --</w:t>
-      </w:r>
-      <w:proofErr w:type="spellStart"/>
-      <w:r>
-        <w:t>i</w:t>
-      </w:r>
-      <w:proofErr w:type="spellEnd"/>
-      <w:r>
-        <w:t xml:space="preserve"> </w:t>
-      </w:r>
-      <w:proofErr w:type="spellStart"/>
-      <w:r>
-        <w:t>reference_data_raw</w:t>
-      </w:r>
-      <w:proofErr w:type="spellEnd"/>
-      <w:r>
-        <w:t>\lastnames.txt --l Name --</w:t>
-      </w:r>
-      <w:proofErr w:type="spellStart"/>
-      <w:r>
-        <w:t>o</w:t>
-      </w:r>
-      <w:proofErr w:type="spellEnd"/>
-      <w:r>
-        <w:t xml:space="preserve"> </w:t>
-      </w:r>
-      <w:proofErr w:type="spellStart"/>
-      <w:r>
-        <w:t>reference_data</w:t>
-      </w:r>
-      <w:proofErr w:type="spellEnd"/>
-      <w:r>
-        <w:t>\</w:t>
-      </w:r>
-      <w:proofErr w:type="spellStart"/>
-      <w:r>
-        <w:t>lastnames.json</w:t>
-      </w:r>
-      <w:proofErr w:type="spellEnd"/>
-      <w:r>
-        <w:t xml:space="preserve"> --f </w:t>
-      </w:r>
-      <w:proofErr w:type="spellStart"/>
-      <w:r>
-        <w:t>lastname</w:t>
-      </w:r>
-      <w:proofErr w:type="gramStart"/>
-      <w:r>
-        <w:t>,x,y</w:t>
-      </w:r>
-      <w:proofErr w:type="spellEnd"/>
-      <w:proofErr w:type="gramEnd"/>
-      <w:r>
-        <w:t xml:space="preserve"> --d space</w:t>
-      </w:r>
-    </w:p>
-    <w:p>
-      <w:r>
-        <w:t xml:space="preserve">The output will be a </w:t>
-      </w:r>
-      <w:proofErr w:type="spellStart"/>
-      <w:r>
-        <w:t>json</w:t>
-      </w:r>
-      <w:proofErr w:type="spellEnd"/>
-      <w:r>
-        <w:t xml:space="preserve"> formatted file in the </w:t>
-      </w:r>
-      <w:proofErr w:type="spellStart"/>
-      <w:r>
-        <w:t>reference_data</w:t>
-      </w:r>
-      <w:proofErr w:type="spellEnd"/>
-      <w:r>
-        <w:t xml:space="preserve"> folder called </w:t>
-      </w:r>
-      <w:proofErr w:type="spellStart"/>
-      <w:r>
-        <w:t>lastnames.json</w:t>
-      </w:r>
-      <w:proofErr w:type="spellEnd"/>
+        <w:t>node crdconverter.js --d asdf --i</w:t>
+      </w:r>
+    </w:p>
+    <w:p>
+      <w:pPr>
+        <w:pStyle w:val="ConsoleData"/>
+      </w:pPr>
+      <w:r>
+        <w:t>reference_data_raw\lastnames.txt --o lastnames.json --f lastname,x,y,z --d space</w:t>
+      </w:r>
+      <w:r>
+        <w:t xml:space="preserve"> --l Name</w:t>
+      </w:r>
+    </w:p>
+    <w:p>
+      <w:pPr>
+        <w:pStyle w:val="ConsoleData"/>
+      </w:pPr>
+      <w:r>
+        <w:t xml:space="preserve"> --l lastnames</w:t>
+      </w:r>
     </w:p>
     <w:p>
       <w:pPr>
         <w:pStyle w:val="Heading3"/>
       </w:pPr>
-      <w:bookmarkStart w:id="20" w:name="_GoBack"/>
-      <w:bookmarkEnd w:id="20"/>
-      <w:r>
-        <w:lastRenderedPageBreak/>
-        <w:t>Occupation</w:t>
-      </w:r>
-    </w:p>
-    <w:p>
-      <w:r>
-        <w:t xml:space="preserve">Occupations are similarly organized under Occupation but also </w:t>
-      </w:r>
-    </w:p>
-    <w:p/>
-    <w:p>
-      <w:r>
-        <w:t>Gender</w:t>
-      </w:r>
-    </w:p>
-    <w:p>
-      <w:r>
-        <w:t>Military</w:t>
-      </w:r>
-    </w:p>
-    <w:p>
-      <w:r>
-        <w:t>Location</w:t>
-      </w:r>
-    </w:p>
-    <w:p>
-      <w:r>
-        <w:t>War Era</w:t>
-      </w:r>
-    </w:p>
-    <w:p/>
-    <w:p>
-      <w:r>
-        <w:rPr>
-          <w:b/>
-        </w:rPr>
-        <w:t>Location</w:t>
-      </w:r>
-      <w:r>
-        <w:t xml:space="preserve"> – Any location data falls under this category to include, states, street names, types of facilities, etc…</w:t>
-      </w:r>
-    </w:p>
-    <w:p>
-      <w:r>
-        <w:rPr>
-          <w:b/>
-        </w:rPr>
-        <w:t>Drug</w:t>
-      </w:r>
-      <w:r>
-        <w:t xml:space="preserve"> – This could be any type of substance that is used to alter an entity</w:t>
-      </w:r>
-    </w:p>
-    <w:p>
-      <w:r>
-        <w:rPr>
-          <w:b/>
-        </w:rPr>
-        <w:t>Clinical</w:t>
-      </w:r>
-      <w:r>
-        <w:t xml:space="preserve"> – symptoms, diagnosis, </w:t>
-      </w:r>
-      <w:proofErr w:type="spellStart"/>
-      <w:proofErr w:type="gramStart"/>
-      <w:r>
-        <w:t>cpt</w:t>
-      </w:r>
-      <w:proofErr w:type="spellEnd"/>
-      <w:proofErr w:type="gramEnd"/>
-      <w:r>
-        <w:t xml:space="preserve"> codes, </w:t>
-      </w:r>
-      <w:proofErr w:type="spellStart"/>
-      <w:r>
-        <w:t>whodas</w:t>
-      </w:r>
-      <w:proofErr w:type="spellEnd"/>
-      <w:r>
-        <w:t xml:space="preserve"> 2.0, service-connected disabilities </w:t>
-      </w:r>
-    </w:p>
-    <w:p>
-      <w:pPr>
-        <w:pStyle w:val="Heading3"/>
-      </w:pPr>
-      <w:bookmarkStart w:id="21" w:name="_Toc423083501"/>
-      <w:r>
-        <w:t>Prepositioning</w:t>
+      <w:bookmarkStart w:id="21" w:name="_Toc423083502"/>
+      <w:r>
+        <w:t>Import</w:t>
       </w:r>
       <w:bookmarkEnd w:id="21"/>
-    </w:p>
-    <w:p>
-      <w:r>
-        <w:t xml:space="preserve">In the Core Reference Data (CRD) folder there is a utility called </w:t>
-      </w:r>
-      <w:r>
-        <w:rPr>
-          <w:i/>
-        </w:rPr>
-        <w:t>crdconverter.js</w:t>
-      </w:r>
-      <w:r>
-        <w:rPr>
-          <w:i/>
-        </w:rPr>
-        <w:t xml:space="preserve">. </w:t>
-      </w:r>
-      <w:r>
-        <w:t xml:space="preserve"> This utility can be used to take a list from a text file and turn it into a JSON file that can be imported into the CRD.</w:t>
-      </w:r>
-    </w:p>
-    <w:p>
-      <w:pPr>
-        <w:pStyle w:val="ConsoleData"/>
-      </w:pPr>
-      <w:proofErr w:type="gramStart"/>
-      <w:r>
-        <w:t>node</w:t>
-      </w:r>
-      <w:proofErr w:type="gramEnd"/>
-      <w:r>
-        <w:t xml:space="preserve"> crdconverter.js --d </w:t>
-      </w:r>
-      <w:proofErr w:type="spellStart"/>
-      <w:r>
-        <w:t>asdf</w:t>
-      </w:r>
-      <w:proofErr w:type="spellEnd"/>
-      <w:r>
-        <w:t xml:space="preserve"> --</w:t>
-      </w:r>
-      <w:proofErr w:type="spellStart"/>
-      <w:r>
-        <w:t>i</w:t>
-      </w:r>
-      <w:proofErr w:type="spellEnd"/>
-    </w:p>
-    <w:p>
-      <w:pPr>
-        <w:pStyle w:val="ConsoleData"/>
-      </w:pPr>
-      <w:proofErr w:type="spellStart"/>
-      <w:r>
-        <w:t>reference_data_raw</w:t>
-      </w:r>
-      <w:proofErr w:type="spellEnd"/>
-      <w:r>
-        <w:t xml:space="preserve">\lastnames.txt --o </w:t>
-      </w:r>
-      <w:proofErr w:type="spellStart"/>
-      <w:r>
-        <w:t>lastnames.json</w:t>
-      </w:r>
-      <w:proofErr w:type="spellEnd"/>
-      <w:r>
-        <w:t xml:space="preserve"> --f </w:t>
-      </w:r>
-      <w:proofErr w:type="spellStart"/>
-      <w:r>
-        <w:t>lastname</w:t>
-      </w:r>
-      <w:proofErr w:type="gramStart"/>
-      <w:r>
-        <w:t>,x,y,z</w:t>
-      </w:r>
-      <w:proofErr w:type="spellEnd"/>
-      <w:proofErr w:type="gramEnd"/>
-      <w:r>
-        <w:t xml:space="preserve"> --d space</w:t>
-      </w:r>
-      <w:r>
-        <w:t xml:space="preserve"> --l Name</w:t>
-      </w:r>
-    </w:p>
-    <w:p>
-      <w:pPr>
-        <w:pStyle w:val="ConsoleData"/>
-      </w:pPr>
-      <w:r>
-        <w:t xml:space="preserve"> --l </w:t>
-      </w:r>
-      <w:proofErr w:type="spellStart"/>
-      <w:r>
-        <w:t>lastnames</w:t>
-      </w:r>
-      <w:proofErr w:type="spellEnd"/>
-    </w:p>
-    <w:p>
-      <w:pPr>
-        <w:pStyle w:val="Heading3"/>
-      </w:pPr>
-      <w:bookmarkStart w:id="22" w:name="_Toc423083502"/>
-      <w:r>
-        <w:t>Import</w:t>
-      </w:r>
-      <w:bookmarkEnd w:id="22"/>
     </w:p>
     <w:p>
       <w:r>
@@ -7220,75 +6589,88 @@
           <w:sz w:val="24"/>
           <w:szCs w:val="24"/>
         </w:rPr>
-        <w:t>It is simply a convenience utility that ultimately performs the following operation:</w:t>
-      </w:r>
-    </w:p>
-    <w:p>
-      <w:pPr>
-        <w:spacing w:after="0" w:line="240" w:lineRule="auto"/>
-        <w:jc w:val="both"/>
+        <w:t>It is simply a convenience utility that ultimately performs the following operation</w:t>
+      </w:r>
+      <w:r>
         <w:rPr>
           <w:rFonts w:ascii="Times New Roman" w:eastAsia="Times New Roman" w:hAnsi="Times New Roman" w:cs="Times New Roman"/>
           <w:sz w:val="24"/>
           <w:szCs w:val="24"/>
         </w:rPr>
-      </w:pPr>
-    </w:p>
-    <w:p>
-      <w:pPr>
-        <w:pStyle w:val="ConsoleData"/>
-      </w:pPr>
-      <w:proofErr w:type="spellStart"/>
-      <w:proofErr w:type="gramStart"/>
-      <w:r>
-        <w:t>mongoimport</w:t>
-      </w:r>
-      <w:proofErr w:type="spellEnd"/>
-      <w:proofErr w:type="gramEnd"/>
-      <w:r>
-        <w:t xml:space="preserve"> --</w:t>
-      </w:r>
-      <w:proofErr w:type="spellStart"/>
-      <w:r>
-        <w:t>db</w:t>
-      </w:r>
-      <w:proofErr w:type="spellEnd"/>
-      <w:r>
-        <w:t xml:space="preserve"> </w:t>
-      </w:r>
-      <w:proofErr w:type="spellStart"/>
-      <w:r>
-        <w:t>crd</w:t>
-      </w:r>
-      <w:proofErr w:type="spellEnd"/>
-      <w:r>
-        <w:t xml:space="preserve"> --collection </w:t>
-      </w:r>
-      <w:r>
-        <w:t>diagnosis</w:t>
-      </w:r>
-      <w:r>
-        <w:t xml:space="preserve"> --drop --file prime</w:t>
-      </w:r>
-      <w:r>
-        <w:t>r-</w:t>
-      </w:r>
-      <w:proofErr w:type="spellStart"/>
-      <w:r>
-        <w:t>dataset.json</w:t>
-      </w:r>
-      <w:proofErr w:type="spellEnd"/>
-    </w:p>
-    <w:p>
-      <w:pPr>
-        <w:spacing w:after="0" w:line="240" w:lineRule="auto"/>
-        <w:jc w:val="both"/>
+        <w:t>s</w:t>
+      </w:r>
+      <w:r>
         <w:rPr>
           <w:rFonts w:ascii="Times New Roman" w:eastAsia="Times New Roman" w:hAnsi="Times New Roman" w:cs="Times New Roman"/>
           <w:sz w:val="24"/>
           <w:szCs w:val="24"/>
         </w:rPr>
-      </w:pPr>
+        <w:t>:</w:t>
+      </w:r>
+    </w:p>
+    <w:p>
+      <w:pPr>
+        <w:spacing w:after="0" w:line="240" w:lineRule="auto"/>
+        <w:jc w:val="both"/>
+        <w:rPr>
+          <w:rFonts w:ascii="Times New Roman" w:eastAsia="Times New Roman" w:hAnsi="Times New Roman" w:cs="Times New Roman"/>
+          <w:sz w:val="24"/>
+          <w:szCs w:val="24"/>
+        </w:rPr>
+      </w:pPr>
+      <w:r>
+        <w:rPr>
+          <w:rFonts w:ascii="Times New Roman" w:eastAsia="Times New Roman" w:hAnsi="Times New Roman" w:cs="Times New Roman"/>
+          <w:sz w:val="24"/>
+          <w:szCs w:val="24"/>
+        </w:rPr>
+        <w:lastRenderedPageBreak/>
+        <w:t>jsonlint name-of-reference-data.json</w:t>
+      </w:r>
+    </w:p>
+    <w:p>
+      <w:pPr>
+        <w:spacing w:after="0" w:line="240" w:lineRule="auto"/>
+        <w:jc w:val="both"/>
+        <w:rPr>
+          <w:rFonts w:ascii="Times New Roman" w:eastAsia="Times New Roman" w:hAnsi="Times New Roman" w:cs="Times New Roman"/>
+          <w:sz w:val="24"/>
+          <w:szCs w:val="24"/>
+        </w:rPr>
+      </w:pPr>
+    </w:p>
+    <w:p>
+      <w:pPr>
+        <w:pStyle w:val="ConsoleData"/>
+      </w:pPr>
+      <w:r>
+        <w:t>mongoimport --db crd</w:t>
+      </w:r>
+      <w:r>
+        <w:t xml:space="preserve"> --collection </w:t>
+      </w:r>
+      <w:r>
+        <w:t>diagnosis</w:t>
+      </w:r>
+      <w:r>
+        <w:t xml:space="preserve"> --drop --file prime</w:t>
+      </w:r>
+      <w:r>
+        <w:t>r-dataset.json</w:t>
+      </w:r>
+    </w:p>
+    <w:p>
+      <w:pPr>
+        <w:spacing w:after="0" w:line="240" w:lineRule="auto"/>
+        <w:jc w:val="both"/>
+        <w:rPr>
+          <w:rFonts w:ascii="Times New Roman" w:eastAsia="Times New Roman" w:hAnsi="Times New Roman" w:cs="Times New Roman"/>
+          <w:sz w:val="24"/>
+          <w:szCs w:val="24"/>
+        </w:rPr>
+      </w:pPr>
+      <w:bookmarkStart w:id="22" w:name="_GoBack"/>
+      <w:bookmarkEnd w:id="22"/>
     </w:p>
     <w:p>
       <w:pPr>
@@ -7336,7 +6718,6 @@
         </w:numPr>
       </w:pPr>
       <w:r>
-        <w:lastRenderedPageBreak/>
         <w:t>Territories</w:t>
       </w:r>
     </w:p>
@@ -7644,15 +7025,7 @@
         <w:jc w:val="both"/>
       </w:pPr>
       <w:r>
-        <w:t xml:space="preserve">In order to avoid using real Social Security Numbers (SSN’s), only invalid ranges of SSN’s will be used in the PseudoVet project.  The first three digits (once used to denote the ‘area’ of assignment) of the SSN will be 999 which </w:t>
-      </w:r>
-      <w:proofErr w:type="gramStart"/>
-      <w:r>
-        <w:t>is</w:t>
-      </w:r>
-      <w:proofErr w:type="gramEnd"/>
-      <w:r>
-        <w:t xml:space="preserve"> invalid.  The second 2 digits which make up the ‘group’ portion of the Identification Number (ID) will be 00 which is invalid.  This leaves 0000-9999 as the numbers assigned to synthetic patients.  If all 9999 are generated the group number can be incremented to 01 and so on.  Because the SSN will be completely fabricated, it will not be stored as reference data in the CRD.</w:t>
+        <w:t>In order to avoid using real Social Security Numbers (SSN’s), only invalid ranges of SSN’s will be used in the PseudoVet project.  The first three digits (once used to denote the ‘area’ of assignment) of the SSN will be 999 which is invalid.  The second 2 digits which make up the ‘group’ portion of the Identification Number (ID) will be 00 which is invalid.  This leaves 0000-9999 as the numbers assigned to synthetic patients.  If all 9999 are generated the group number can be incremented to 01 and so on.  Because the SSN will be completely fabricated, it will not be stored as reference data in the CRD.</w:t>
       </w:r>
     </w:p>
     <w:p>
@@ -7661,6 +7034,7 @@
         <w:jc w:val="both"/>
       </w:pPr>
       <w:r>
+        <w:lastRenderedPageBreak/>
         <w:t>FACILITY</w:t>
       </w:r>
       <w:bookmarkEnd w:id="23"/>
@@ -7703,16 +7077,11 @@
       <w:pPr>
         <w:jc w:val="both"/>
       </w:pPr>
-      <w:proofErr w:type="gramStart"/>
       <w:r>
         <w:t>A</w:t>
       </w:r>
       <w:r>
-        <w:t xml:space="preserve"> collection of clinical disciplines and common first and last names used for the automatic generation of a panel of providers for each facility.</w:t>
-      </w:r>
-      <w:proofErr w:type="gramEnd"/>
-      <w:r>
-        <w:t xml:space="preserve">  Clinical disciplines include doctors, nurses, social workers, laboratory, pharmacy as well as administrative staff.</w:t>
+        <w:t xml:space="preserve"> collection of clinical disciplines and common first and last names used for the automatic generation of a panel of providers for each facility.  Clinical disciplines include doctors, nurses, social workers, laboratory, pharmacy as well as administrative staff.</w:t>
       </w:r>
     </w:p>
     <w:p>
@@ -7724,7 +7093,6 @@
       <w:bookmarkStart w:id="30" w:name="_Toc423008288"/>
       <w:bookmarkStart w:id="31" w:name="_Toc423083505"/>
       <w:r>
-        <w:lastRenderedPageBreak/>
         <w:t>C</w:t>
       </w:r>
       <w:bookmarkEnd w:id="29"/>
@@ -7819,15 +7187,7 @@
         <w:t>A</w:t>
       </w:r>
       <w:r>
-        <w:t xml:space="preserve"> collection of symptoms that contain complementary measurable criteria relating to reference ranges for blood, stool, behavioral, physiological, pathological attributes </w:t>
-      </w:r>
-      <w:proofErr w:type="gramStart"/>
-      <w:r>
-        <w:t>that are</w:t>
-      </w:r>
-      <w:proofErr w:type="gramEnd"/>
-      <w:r>
-        <w:t xml:space="preserve"> measurable.</w:t>
+        <w:t xml:space="preserve"> collection of symptoms that contain complementary measurable criteria relating to reference ranges for blood, stool, behavioral, physiological, pathological attributes that are measurable.</w:t>
       </w:r>
     </w:p>
     <w:p>
@@ -7851,15 +7211,7 @@
         <w:t>C</w:t>
       </w:r>
       <w:r>
-        <w:t xml:space="preserve">linical diagnosis codes to include </w:t>
-      </w:r>
-      <w:proofErr w:type="gramStart"/>
-      <w:r>
-        <w:t>both International</w:t>
-      </w:r>
-      <w:proofErr w:type="gramEnd"/>
-      <w:r>
-        <w:t xml:space="preserve"> Statistical Classification of Diseases and Related Health Problems (ICD-9) and the Diagnosis and Statistical Manual of Mental Disorders, Fifth Edition (DSM-5).</w:t>
+        <w:t>linical diagnosis codes to include both International Statistical Classification of Diseases and Related Health Problems (ICD-9) and the Diagnosis and Statistical Manual of Mental Disorders, Fifth Edition (DSM-5).</w:t>
       </w:r>
     </w:p>
     <w:p>
@@ -7919,6 +7271,7 @@
       <w:bookmarkStart w:id="45" w:name="_Toc423008294"/>
       <w:bookmarkStart w:id="46" w:name="_Toc423083511"/>
       <w:r>
+        <w:lastRenderedPageBreak/>
         <w:t>LABORATORY TESTS AND REFERENCE RANGES</w:t>
       </w:r>
       <w:bookmarkEnd w:id="44"/>
@@ -7929,14 +7282,12 @@
       <w:pPr>
         <w:jc w:val="both"/>
       </w:pPr>
-      <w:proofErr w:type="gramStart"/>
       <w:r>
         <w:t xml:space="preserve">A </w:t>
       </w:r>
       <w:r>
         <w:t>collection of laboratory tests and reference ranges for laboratory test results indicating low, normal, and high ranges.</w:t>
       </w:r>
-      <w:proofErr w:type="gramEnd"/>
     </w:p>
     <w:p>
       <w:pPr>
@@ -7966,29 +7317,23 @@
       <w:pPr>
         <w:jc w:val="both"/>
       </w:pPr>
-      <w:proofErr w:type="gramStart"/>
       <w:r>
         <w:t>A</w:t>
       </w:r>
       <w:r>
-        <w:t xml:space="preserve"> collection of radiological tests using a variety of imaging techniques such as X-ray radiography ultrasound, computed tomography (CT), nuclear medicine including positron emission tomography (PET), and magnetic resonance imaging (MRI).</w:t>
-      </w:r>
-      <w:proofErr w:type="gramEnd"/>
-      <w:r>
-        <w:t xml:space="preserve">  </w:t>
-      </w:r>
-    </w:p>
-    <w:p>
-      <w:pPr>
-        <w:jc w:val="both"/>
-      </w:pPr>
-    </w:p>
-    <w:p>
-      <w:pPr>
-        <w:jc w:val="both"/>
-      </w:pPr>
-      <w:r>
-        <w:lastRenderedPageBreak/>
+        <w:t xml:space="preserve"> collection of radiological tests using a variety of imaging techniques such as X-ray radiography ultrasound, computed tomography (CT), nuclear medicine including positron emission tomography (PET), and magnetic resonance imaging (MRI).  </w:t>
+      </w:r>
+    </w:p>
+    <w:p>
+      <w:pPr>
+        <w:jc w:val="both"/>
+      </w:pPr>
+    </w:p>
+    <w:p>
+      <w:pPr>
+        <w:jc w:val="both"/>
+      </w:pPr>
+      <w:r>
         <w:t>I</w:t>
       </w:r>
       <w:r>
@@ -8015,14 +7360,12 @@
       <w:pPr>
         <w:jc w:val="both"/>
       </w:pPr>
-      <w:proofErr w:type="gramStart"/>
       <w:r>
         <w:t>A</w:t>
       </w:r>
       <w:r>
         <w:t xml:space="preserve"> collection of assessment measures and ranges of values with references to behavioral diagnosis from the World Health Organization’s (WHO) Disability Assessment Schedule (WHODAS 2.0).</w:t>
       </w:r>
-      <w:proofErr w:type="gramEnd"/>
     </w:p>
     <w:p>
       <w:pPr>
@@ -8043,14 +7386,12 @@
       <w:pPr>
         <w:jc w:val="both"/>
       </w:pPr>
-      <w:proofErr w:type="gramStart"/>
       <w:r>
         <w:t>A</w:t>
       </w:r>
       <w:r>
         <w:t xml:space="preserve"> collection of Service Connected Disabilities with referenced diagnosis data.</w:t>
       </w:r>
-      <w:proofErr w:type="gramEnd"/>
     </w:p>
     <w:p>
       <w:pPr>
@@ -8096,16 +7437,11 @@
       <w:pPr>
         <w:jc w:val="both"/>
       </w:pPr>
-      <w:proofErr w:type="gramStart"/>
       <w:r>
         <w:t>A</w:t>
       </w:r>
       <w:r>
-        <w:t xml:space="preserve"> role-based authentication and authorization system for the PI system.</w:t>
-      </w:r>
-      <w:proofErr w:type="gramEnd"/>
-      <w:r>
-        <w:t xml:space="preserve">  Functionality must be developed that permit the assignment of roles to users for administration of the system and/or clinical data modification.</w:t>
+        <w:t xml:space="preserve"> role-based authentication and authorization system for the PI system.  Functionality must be developed that permit the assignment of roles to users for administration of the system and/or clinical data modification.</w:t>
       </w:r>
     </w:p>
     <w:p>
@@ -8135,15 +7471,7 @@
         <w:t>D</w:t>
       </w:r>
       <w:r>
-        <w:t xml:space="preserve">evelop functionality in the PI to add, edit, view, and delete data in the CRD for symptom, diagnosis, laboratory, radiological, CPT, formulary, </w:t>
-      </w:r>
-      <w:proofErr w:type="spellStart"/>
-      <w:r>
-        <w:t>whodas</w:t>
-      </w:r>
-      <w:proofErr w:type="spellEnd"/>
-      <w:r>
-        <w:t xml:space="preserve"> 2.0, demographics, clinic, provider, and common last/first name data.</w:t>
+        <w:t>evelop functionality in the PI to add, edit, view, and delete data in the CRD for symptom, diagnosis, laboratory, radiological, CPT, formulary, whodas 2.0, demographics, clinic, provider, and common last/first name data.</w:t>
       </w:r>
     </w:p>
     <w:p>
@@ -8169,15 +7497,7 @@
         <w:t>A</w:t>
       </w:r>
       <w:r>
-        <w:t xml:space="preserve"> mechanism to link and modify links between laboratory, CPT, formulary, radiological, </w:t>
-      </w:r>
-      <w:proofErr w:type="spellStart"/>
-      <w:r>
-        <w:t>whodas</w:t>
-      </w:r>
-      <w:proofErr w:type="spellEnd"/>
-      <w:r>
-        <w:t xml:space="preserve"> 2.0, data to symptoms, symptoms to diagnosis, and diagnosis to service connected disability data.</w:t>
+        <w:t xml:space="preserve"> mechanism to link and modify links between laboratory, CPT, formulary, radiological, whodas 2.0, data to symptoms, symptoms to diagnosis, and diagnosis to service connected disability data.</w:t>
       </w:r>
     </w:p>
     <w:p>
@@ -8203,31 +7523,7 @@
         <w:t>G</w:t>
       </w:r>
       <w:r>
-        <w:t xml:space="preserve">ender, racial, and </w:t>
-      </w:r>
-      <w:proofErr w:type="spellStart"/>
-      <w:r>
-        <w:t>geospacial</w:t>
-      </w:r>
-      <w:proofErr w:type="spellEnd"/>
-      <w:r>
-        <w:t xml:space="preserve"> tagging to diagnosis and symptoms wherever </w:t>
-      </w:r>
-      <w:proofErr w:type="gramStart"/>
-      <w:r>
-        <w:t>diagnosis are</w:t>
-      </w:r>
-      <w:proofErr w:type="gramEnd"/>
-      <w:r>
-        <w:t xml:space="preserve"> only relevant to a specific gender, race, or </w:t>
-      </w:r>
-      <w:proofErr w:type="spellStart"/>
-      <w:r>
-        <w:t>geospacial</w:t>
-      </w:r>
-      <w:proofErr w:type="spellEnd"/>
-      <w:r>
-        <w:t xml:space="preserve"> attribute.</w:t>
+        <w:t>ender, racial, and geospacial tagging to diagnosis and symptoms wherever diagnosis are only relevant to a specific gender, race, or geospacial attribute.</w:t>
       </w:r>
     </w:p>
     <w:p>
@@ -8238,6 +7534,7 @@
       <w:bookmarkStart w:id="66" w:name="_Toc423008303"/>
       <w:bookmarkStart w:id="67" w:name="_Toc423083520"/>
       <w:r>
+        <w:lastRenderedPageBreak/>
         <w:t>PROCESS EXECUTION</w:t>
       </w:r>
       <w:bookmarkEnd w:id="66"/>
@@ -8271,14 +7568,12 @@
       <w:pPr>
         <w:jc w:val="both"/>
       </w:pPr>
-      <w:proofErr w:type="gramStart"/>
       <w:r>
         <w:t>A</w:t>
       </w:r>
       <w:r>
         <w:t xml:space="preserve"> mechanism for logging and displaying the output of activities that occur within the PI as well as from the Automation Engine.</w:t>
       </w:r>
-      <w:proofErr w:type="gramEnd"/>
     </w:p>
     <w:p>
       <w:pPr>
@@ -8320,7 +7615,6 @@
       <w:bookmarkStart w:id="72" w:name="_Toc423008306"/>
       <w:bookmarkStart w:id="73" w:name="_Toc423083523"/>
       <w:r>
-        <w:lastRenderedPageBreak/>
         <w:t>AUTOMATION</w:t>
       </w:r>
       <w:r>
@@ -8357,14 +7651,12 @@
       <w:pPr>
         <w:jc w:val="both"/>
       </w:pPr>
-      <w:proofErr w:type="gramStart"/>
       <w:r>
         <w:t>A</w:t>
       </w:r>
       <w:r>
         <w:t xml:space="preserve"> mechanism to seed the PseudoVet Database with synthetic data using the CRD as the source for possible values.</w:t>
       </w:r>
-      <w:proofErr w:type="gramEnd"/>
     </w:p>
     <w:p>
       <w:pPr>
@@ -8385,16 +7677,11 @@
       <w:pPr>
         <w:jc w:val="both"/>
       </w:pPr>
-      <w:proofErr w:type="gramStart"/>
       <w:r>
         <w:t>A</w:t>
       </w:r>
       <w:r>
-        <w:t xml:space="preserve"> mechanism to generate a configurable number of healthcare facilities.</w:t>
-      </w:r>
-      <w:proofErr w:type="gramEnd"/>
-      <w:r>
-        <w:t xml:space="preserve">  The facilities yielded from executing the facility generation utility must be attributed to random cities from the CRD Facility Data.</w:t>
+        <w:t xml:space="preserve"> mechanism to generate a configurable number of healthcare facilities.  The facilities yielded from executing the facility generation utility must be attributed to random cities from the CRD Facility Data.</w:t>
       </w:r>
     </w:p>
     <w:p>
@@ -8612,6 +7899,7 @@
         <w:jc w:val="both"/>
       </w:pPr>
       <w:r>
+        <w:lastRenderedPageBreak/>
         <w:t>Address Line 1</w:t>
       </w:r>
     </w:p>
@@ -8698,28 +7986,19 @@
         <w:t>G</w:t>
       </w:r>
       <w:r>
-        <w:t>enerate random next of kin, spouses, and all ancillary data that represents the entries required to complete a VA Form 10-10EZ for registration in a Veterans Health Information System Architecture (</w:t>
-      </w:r>
-      <w:proofErr w:type="spellStart"/>
-      <w:r>
-        <w:t>VistA</w:t>
-      </w:r>
-      <w:proofErr w:type="spellEnd"/>
-      <w:r>
-        <w:t>) system.</w:t>
-      </w:r>
-    </w:p>
-    <w:p>
-      <w:pPr>
-        <w:jc w:val="both"/>
-      </w:pPr>
-    </w:p>
-    <w:p>
-      <w:pPr>
-        <w:jc w:val="both"/>
-      </w:pPr>
-      <w:r>
-        <w:lastRenderedPageBreak/>
+        <w:t>enerate random next of kin, spouses, and all ancillary data that represents the entries required to complete a VA Form 10-10EZ for registration in a Veterans Health Information System Architecture (VistA) system.</w:t>
+      </w:r>
+    </w:p>
+    <w:p>
+      <w:pPr>
+        <w:jc w:val="both"/>
+      </w:pPr>
+    </w:p>
+    <w:p>
+      <w:pPr>
+        <w:jc w:val="both"/>
+      </w:pPr>
+      <w:r>
         <w:t>U</w:t>
       </w:r>
       <w:r>
@@ -8877,6 +8156,7 @@
       <w:bookmarkStart w:id="96" w:name="_Toc423008317"/>
       <w:bookmarkStart w:id="97" w:name="_Toc423083534"/>
       <w:r>
+        <w:lastRenderedPageBreak/>
         <w:t>WORKFLOW GENERATOR</w:t>
       </w:r>
       <w:bookmarkEnd w:id="95"/>
@@ -8917,15 +8197,7 @@
         <w:t>D</w:t>
       </w:r>
       <w:r>
-        <w:t xml:space="preserve">evelop a process that randomly assigns pathological and traumatic conditions to random percentages of patients within random </w:t>
-      </w:r>
-      <w:proofErr w:type="spellStart"/>
-      <w:r>
-        <w:t>geospacial</w:t>
-      </w:r>
-      <w:proofErr w:type="spellEnd"/>
-      <w:r>
-        <w:t xml:space="preserve"> areas in the PseudoVet database.  The assignment of a pathological or traumatic condition will result in a system activity such as an emergency room visit for a traumatic or behavioral condition, or lab results that indicate a random pathological condition.</w:t>
+        <w:t>evelop a process that randomly assigns pathological and traumatic conditions to random percentages of patients within random geospacial areas in the PseudoVet database.  The assignment of a pathological or traumatic condition will result in a system activity such as an emergency room visit for a traumatic or behavioral condition, or lab results that indicate a random pathological condition.</w:t>
       </w:r>
     </w:p>
     <w:p>
@@ -8938,7 +8210,6 @@
       <w:bookmarkStart w:id="100" w:name="_Toc423008319"/>
       <w:bookmarkStart w:id="101" w:name="_Toc423083536"/>
       <w:r>
-        <w:lastRenderedPageBreak/>
         <w:t>OMEGA QUEUE</w:t>
       </w:r>
       <w:bookmarkEnd w:id="100"/>
@@ -8995,15 +8266,7 @@
         <w:t>D</w:t>
       </w:r>
       <w:r>
-        <w:t xml:space="preserve">evelop a sub-interface within PI that enables PseudoVet administrators to add/edit/modify/delete Electronic Health Record Systems (EHRs) client system entries.  Client systems are EHRs that receive synthetic patient data from PseudoVet.  The default EHR type must be the </w:t>
-      </w:r>
-      <w:proofErr w:type="spellStart"/>
-      <w:r>
-        <w:t>VistA</w:t>
-      </w:r>
-      <w:proofErr w:type="spellEnd"/>
-      <w:r>
-        <w:t xml:space="preserve"> Adaptor.</w:t>
+        <w:t>evelop a sub-interface within PI that enables PseudoVet administrators to add/edit/modify/delete Electronic Health Record Systems (EHRs) client system entries.  Client systems are EHRs that receive synthetic patient data from PseudoVet.  The default EHR type must be the VistA Adaptor.</w:t>
       </w:r>
     </w:p>
     <w:p>
@@ -9027,39 +8290,15 @@
         <w:t>D</w:t>
       </w:r>
       <w:r>
-        <w:t>evelop a mechanism that writes all medical data into Veterans Health Information Systems and Technology Architecture (</w:t>
-      </w:r>
-      <w:proofErr w:type="spellStart"/>
-      <w:r>
-        <w:t>VistA</w:t>
-      </w:r>
-      <w:proofErr w:type="spellEnd"/>
-      <w:r>
-        <w:t xml:space="preserve">) systems.  The </w:t>
-      </w:r>
-      <w:proofErr w:type="spellStart"/>
-      <w:r>
-        <w:t>VistA</w:t>
-      </w:r>
-      <w:proofErr w:type="spellEnd"/>
-      <w:r>
-        <w:t xml:space="preserve"> Adaptor must provide entries fields to include; access/verify codes, system names, IP addresses, and port to communicate with.</w:t>
-      </w:r>
-    </w:p>
-    <w:p>
-      <w:pPr>
-        <w:jc w:val="both"/>
-      </w:pPr>
-      <w:r>
-        <w:t xml:space="preserve">The </w:t>
-      </w:r>
-      <w:proofErr w:type="spellStart"/>
-      <w:r>
-        <w:t>VistA</w:t>
-      </w:r>
-      <w:proofErr w:type="spellEnd"/>
-      <w:r>
-        <w:t xml:space="preserve"> Adaptor must be a type of EHR Adaptor that can be selected when adding Client EHRs to the PseudoVet system.</w:t>
+        <w:t>evelop a mechanism that writes all medical data into Veterans Health Information Systems and Technology Architecture (VistA) systems.  The VistA Adaptor must provide entries fields to include; access/verify codes, system names, IP addresses, and port to communicate with.</w:t>
+      </w:r>
+    </w:p>
+    <w:p>
+      <w:pPr>
+        <w:jc w:val="both"/>
+      </w:pPr>
+      <w:r>
+        <w:t>The VistA Adaptor must be a type of EHR Adaptor that can be selected when adding Client EHRs to the PseudoVet system.</w:t>
       </w:r>
     </w:p>
     <w:p>
@@ -9070,31 +8309,7 @@
         <w:t>D</w:t>
       </w:r>
       <w:r>
-        <w:t xml:space="preserve">evelop the </w:t>
-      </w:r>
-      <w:proofErr w:type="spellStart"/>
-      <w:r>
-        <w:t>VistA</w:t>
-      </w:r>
-      <w:proofErr w:type="spellEnd"/>
-      <w:r>
-        <w:t xml:space="preserve"> Adaptor to communicate to </w:t>
-      </w:r>
-      <w:proofErr w:type="spellStart"/>
-      <w:r>
-        <w:t>VistA</w:t>
-      </w:r>
-      <w:proofErr w:type="spellEnd"/>
-      <w:r>
-        <w:t xml:space="preserve"> systems via SSH using Expect library to traverse the menu options within </w:t>
-      </w:r>
-      <w:proofErr w:type="spellStart"/>
-      <w:r>
-        <w:t>VistA</w:t>
-      </w:r>
-      <w:proofErr w:type="spellEnd"/>
-      <w:r>
-        <w:t>, EWD.js, VistA.js, RPC broker calls, or a combination of these methods of communication.</w:t>
+        <w:t>evelop the VistA Adaptor to communicate to VistA systems via SSH using Expect library to traverse the menu options within VistA, EWD.js, VistA.js, RPC broker calls, or a combination of these methods of communication.</w:t>
       </w:r>
     </w:p>
     <w:p>
@@ -11182,6 +10397,30 @@
       <w:rFonts w:asciiTheme="majorHAnsi" w:eastAsiaTheme="majorEastAsia" w:hAnsiTheme="majorHAnsi" w:cstheme="majorBidi"/>
       <w:b/>
       <w:bCs/>
+      <w:color w:val="4F81BD" w:themeColor="accent1"/>
+    </w:rPr>
+  </w:style>
+  <w:style w:type="paragraph" w:styleId="Heading4">
+    <w:name w:val="heading 4"/>
+    <w:basedOn w:val="Normal"/>
+    <w:next w:val="Normal"/>
+    <w:link w:val="Heading4Char"/>
+    <w:uiPriority w:val="9"/>
+    <w:unhideWhenUsed/>
+    <w:qFormat/>
+    <w:rsid w:val="003D41A1"/>
+    <w:pPr>
+      <w:keepNext/>
+      <w:keepLines/>
+      <w:spacing w:before="200" w:after="0"/>
+      <w:outlineLvl w:val="3"/>
+    </w:pPr>
+    <w:rPr>
+      <w:rFonts w:asciiTheme="majorHAnsi" w:eastAsiaTheme="majorEastAsia" w:hAnsiTheme="majorHAnsi" w:cstheme="majorBidi"/>
+      <w:b/>
+      <w:bCs/>
+      <w:i/>
+      <w:iCs/>
       <w:color w:val="4F81BD" w:themeColor="accent1"/>
     </w:rPr>
   </w:style>
@@ -11451,6 +10690,21 @@
       <w:szCs w:val="20"/>
     </w:rPr>
   </w:style>
+  <w:style w:type="character" w:customStyle="1" w:styleId="Heading4Char">
+    <w:name w:val="Heading 4 Char"/>
+    <w:basedOn w:val="DefaultParagraphFont"/>
+    <w:link w:val="Heading4"/>
+    <w:uiPriority w:val="9"/>
+    <w:rsid w:val="003D41A1"/>
+    <w:rPr>
+      <w:rFonts w:asciiTheme="majorHAnsi" w:eastAsiaTheme="majorEastAsia" w:hAnsiTheme="majorHAnsi" w:cstheme="majorBidi"/>
+      <w:b/>
+      <w:bCs/>
+      <w:i/>
+      <w:iCs/>
+      <w:color w:val="4F81BD" w:themeColor="accent1"/>
+    </w:rPr>
+  </w:style>
 </w:styles>
 </file>
 
@@ -11681,6 +10935,30 @@
       <w:rFonts w:asciiTheme="majorHAnsi" w:eastAsiaTheme="majorEastAsia" w:hAnsiTheme="majorHAnsi" w:cstheme="majorBidi"/>
       <w:b/>
       <w:bCs/>
+      <w:color w:val="4F81BD" w:themeColor="accent1"/>
+    </w:rPr>
+  </w:style>
+  <w:style w:type="paragraph" w:styleId="Heading4">
+    <w:name w:val="heading 4"/>
+    <w:basedOn w:val="Normal"/>
+    <w:next w:val="Normal"/>
+    <w:link w:val="Heading4Char"/>
+    <w:uiPriority w:val="9"/>
+    <w:unhideWhenUsed/>
+    <w:qFormat/>
+    <w:rsid w:val="003D41A1"/>
+    <w:pPr>
+      <w:keepNext/>
+      <w:keepLines/>
+      <w:spacing w:before="200" w:after="0"/>
+      <w:outlineLvl w:val="3"/>
+    </w:pPr>
+    <w:rPr>
+      <w:rFonts w:asciiTheme="majorHAnsi" w:eastAsiaTheme="majorEastAsia" w:hAnsiTheme="majorHAnsi" w:cstheme="majorBidi"/>
+      <w:b/>
+      <w:bCs/>
+      <w:i/>
+      <w:iCs/>
       <w:color w:val="4F81BD" w:themeColor="accent1"/>
     </w:rPr>
   </w:style>
@@ -11948,6 +11226,21 @@
       <w:b/>
       <w:sz w:val="20"/>
       <w:szCs w:val="20"/>
+    </w:rPr>
+  </w:style>
+  <w:style w:type="character" w:customStyle="1" w:styleId="Heading4Char">
+    <w:name w:val="Heading 4 Char"/>
+    <w:basedOn w:val="DefaultParagraphFont"/>
+    <w:link w:val="Heading4"/>
+    <w:uiPriority w:val="9"/>
+    <w:rsid w:val="003D41A1"/>
+    <w:rPr>
+      <w:rFonts w:asciiTheme="majorHAnsi" w:eastAsiaTheme="majorEastAsia" w:hAnsiTheme="majorHAnsi" w:cstheme="majorBidi"/>
+      <w:b/>
+      <w:bCs/>
+      <w:i/>
+      <w:iCs/>
+      <w:color w:val="4F81BD" w:themeColor="accent1"/>
     </w:rPr>
   </w:style>
 </w:styles>
@@ -12243,7 +11536,7 @@
 </file>
 
 <file path=customXml/itemProps1.xml><?xml version="1.0" encoding="utf-8"?>
-<ds:datastoreItem xmlns:ds="http://schemas.openxmlformats.org/officeDocument/2006/customXml" ds:itemID="{472E47CD-3643-4FCB-8F73-3DE026481031}">
+<ds:datastoreItem xmlns:ds="http://schemas.openxmlformats.org/officeDocument/2006/customXml" ds:itemID="{ED18ECC1-05E6-493A-BAAA-2F1C0CC02BDA}">
   <ds:schemaRefs>
     <ds:schemaRef ds:uri="http://schemas.openxmlformats.org/officeDocument/2006/bibliography"/>
   </ds:schemaRefs>

</xml_diff>

<commit_message>
moved Core Data to src\crd added crdrelimiter.js
rearranged repo structure, added crdrelimter.js utility and updated
documentation.
</commit_message>
<xml_diff>
--- a/PseudoVet Developers Guide.docx
+++ b/PseudoVet Developers Guide.docx
@@ -4102,7 +4102,35 @@
         <w:rPr>
           <w:rFonts w:ascii="Cambria" w:hAnsi="Cambria"/>
         </w:rPr>
-        <w:t xml:space="preserve"> provide a set of active synthetic patients that can be used for healthcare software development and testing for applications that are geared towards VA’s VistA and Enterprise Heath Management Platform (eHMP) through the Veterans Health Administrations’ (VHA) Future Technology Laboratory (FTL) a publically accessible development environment.  More information on the </w:t>
+        <w:t xml:space="preserve"> provide a set of active synthetic patients that can be used for healthcare software development and testing for applications that are geared towards VA’s </w:t>
+      </w:r>
+      <w:proofErr w:type="spellStart"/>
+      <w:r>
+        <w:rPr>
+          <w:rFonts w:ascii="Cambria" w:hAnsi="Cambria"/>
+        </w:rPr>
+        <w:t>VistA</w:t>
+      </w:r>
+      <w:proofErr w:type="spellEnd"/>
+      <w:r>
+        <w:rPr>
+          <w:rFonts w:ascii="Cambria" w:hAnsi="Cambria"/>
+        </w:rPr>
+        <w:t xml:space="preserve"> and Enterprise Heath Management Platform (</w:t>
+      </w:r>
+      <w:proofErr w:type="spellStart"/>
+      <w:r>
+        <w:rPr>
+          <w:rFonts w:ascii="Cambria" w:hAnsi="Cambria"/>
+        </w:rPr>
+        <w:t>eHMP</w:t>
+      </w:r>
+      <w:proofErr w:type="spellEnd"/>
+      <w:r>
+        <w:rPr>
+          <w:rFonts w:ascii="Cambria" w:hAnsi="Cambria"/>
+        </w:rPr>
+        <w:t xml:space="preserve">) through the Veterans Health Administrations’ (VHA) Future Technology Laboratory (FTL) a publically accessible development environment.  More information on the </w:t>
       </w:r>
       <w:r>
         <w:rPr>
@@ -4150,7 +4178,35 @@
         <w:rPr>
           <w:rFonts w:ascii="Cambria" w:hAnsi="Cambria"/>
         </w:rPr>
-        <w:t>Development against real patient data unnecessarily exposes patient health information (PHI) and personally identifiable information (PII) and cannot be used by developers outside of the VA network.  Development against current fabricated data is not useful because the data sets are very old which require development teams to spend much time developing data sets to use in lieu of writing code.  Typical fabrication of patient data is typically of little or no medical relevance.  The development of a system that creates and updates synthetic patient data using a set of templates for various diagnosis would provide more relevant patient data for development that could be used both inside and outside of the VA network.  Development outside of the VA network is desirable as it allows more  collaboration with the Open Source community which is in-line with the VA’s Open Source Initiatives.</w:t>
+        <w:t xml:space="preserve">Development against real patient data unnecessarily exposes patient health information (PHI) and personally identifiable information (PII) and cannot be used by developers outside of the VA network.  Development against current fabricated data is not useful because the data sets are very old which require development teams to spend much time developing data sets to use in lieu of writing code.  Typical fabrication of patient data is typically of little or no medical relevance.  The development of a system that creates and updates synthetic patient data using a set of templates for various </w:t>
+      </w:r>
+      <w:proofErr w:type="gramStart"/>
+      <w:r>
+        <w:rPr>
+          <w:rFonts w:ascii="Cambria" w:hAnsi="Cambria"/>
+        </w:rPr>
+        <w:t>diagnosis</w:t>
+      </w:r>
+      <w:proofErr w:type="gramEnd"/>
+      <w:r>
+        <w:rPr>
+          <w:rFonts w:ascii="Cambria" w:hAnsi="Cambria"/>
+        </w:rPr>
+        <w:t xml:space="preserve"> would provide more relevant patient data for development that could be used both inside and outside of the VA network.  Development outside of the VA network is desirable as it allows </w:t>
+      </w:r>
+      <w:proofErr w:type="gramStart"/>
+      <w:r>
+        <w:rPr>
+          <w:rFonts w:ascii="Cambria" w:hAnsi="Cambria"/>
+        </w:rPr>
+        <w:t>more  collaboration</w:t>
+      </w:r>
+      <w:proofErr w:type="gramEnd"/>
+      <w:r>
+        <w:rPr>
+          <w:rFonts w:ascii="Cambria" w:hAnsi="Cambria"/>
+        </w:rPr>
+        <w:t xml:space="preserve"> with the Open Source community which is in-line with the VA’s Open Source Initiatives.</w:t>
       </w:r>
     </w:p>
     <w:p>
@@ -4173,11 +4229,19 @@
           <w:color w:val="000000"/>
         </w:rPr>
       </w:pPr>
+      <w:proofErr w:type="spellStart"/>
       <w:r>
         <w:rPr>
           <w:rFonts w:ascii="Cambria" w:hAnsi="Cambria"/>
         </w:rPr>
-        <w:t xml:space="preserve">PseudoVet’s </w:t>
+        <w:t>PseudoVet’s</w:t>
+      </w:r>
+      <w:proofErr w:type="spellEnd"/>
+      <w:r>
+        <w:rPr>
+          <w:rFonts w:ascii="Cambria" w:hAnsi="Cambria"/>
+        </w:rPr>
+        <w:t xml:space="preserve"> </w:t>
       </w:r>
       <w:r>
         <w:rPr>
@@ -4280,7 +4344,23 @@
           <w:rFonts w:ascii="Cambria" w:hAnsi="Cambria"/>
           <w:color w:val="000000"/>
         </w:rPr>
-        <w:t xml:space="preserve"> appointments, randomly no-shows patients, generate consults, means tests and other administrative activities that occur in a real patients record.</w:t>
+        <w:t xml:space="preserve"> appointments, randomly no-shows </w:t>
+      </w:r>
+      <w:proofErr w:type="gramStart"/>
+      <w:r>
+        <w:rPr>
+          <w:rFonts w:ascii="Cambria" w:hAnsi="Cambria"/>
+          <w:color w:val="000000"/>
+        </w:rPr>
+        <w:t>patients,</w:t>
+      </w:r>
+      <w:proofErr w:type="gramEnd"/>
+      <w:r>
+        <w:rPr>
+          <w:rFonts w:ascii="Cambria" w:hAnsi="Cambria"/>
+          <w:color w:val="000000"/>
+        </w:rPr>
+        <w:t xml:space="preserve"> generate consults, means tests and other administrative activities that occur in a real patients record.</w:t>
       </w:r>
     </w:p>
     <w:p>
@@ -4869,7 +4949,15 @@
         <w:t>Grunt</w:t>
       </w:r>
       <w:r>
-        <w:t xml:space="preserve"> – a javascript task runner for task automation</w:t>
+        <w:t xml:space="preserve"> – a </w:t>
+      </w:r>
+      <w:proofErr w:type="spellStart"/>
+      <w:r>
+        <w:t>javascript</w:t>
+      </w:r>
+      <w:proofErr w:type="spellEnd"/>
+      <w:r>
+        <w:t xml:space="preserve"> task runner for task automation</w:t>
       </w:r>
     </w:p>
     <w:p>
@@ -4902,14 +4990,32 @@
         <w:spacing w:before="120" w:after="60"/>
         <w:jc w:val="both"/>
       </w:pPr>
+      <w:proofErr w:type="spellStart"/>
       <w:r>
         <w:rPr>
           <w:b/>
         </w:rPr>
         <w:t>HighCharts</w:t>
       </w:r>
-      <w:r>
-        <w:t xml:space="preserve"> – javascript api for creating interactive diagrams and charts</w:t>
+      <w:proofErr w:type="spellEnd"/>
+      <w:r>
+        <w:t xml:space="preserve"> – </w:t>
+      </w:r>
+      <w:proofErr w:type="spellStart"/>
+      <w:r>
+        <w:t>javascript</w:t>
+      </w:r>
+      <w:proofErr w:type="spellEnd"/>
+      <w:r>
+        <w:t xml:space="preserve"> </w:t>
+      </w:r>
+      <w:proofErr w:type="spellStart"/>
+      <w:r>
+        <w:t>api</w:t>
+      </w:r>
+      <w:proofErr w:type="spellEnd"/>
+      <w:r>
+        <w:t xml:space="preserve"> for creating interactive diagrams and charts</w:t>
       </w:r>
     </w:p>
     <w:p>
@@ -4929,7 +5035,15 @@
         <w:t>jasmine</w:t>
       </w:r>
       <w:r>
-        <w:t xml:space="preserve"> – a behavior-driven development framework for testing javascript code</w:t>
+        <w:t xml:space="preserve"> – a behavior-driven development framework for testing </w:t>
+      </w:r>
+      <w:proofErr w:type="spellStart"/>
+      <w:r>
+        <w:t>javascript</w:t>
+      </w:r>
+      <w:proofErr w:type="spellEnd"/>
+      <w:r>
+        <w:t xml:space="preserve"> code</w:t>
       </w:r>
     </w:p>
     <w:p>
@@ -4955,7 +5069,35 @@
         <w:rPr>
           <w:rFonts w:eastAsia="Calibri"/>
         </w:rPr>
-        <w:t>Node.js-based Application Framework and Application Server/Container for use with Caché, GlobalsDB, GT.M and MongoDB databases</w:t>
+        <w:t xml:space="preserve">Node.js-based Application Framework and Application Server/Container for use with </w:t>
+      </w:r>
+      <w:proofErr w:type="spellStart"/>
+      <w:r>
+        <w:rPr>
+          <w:rFonts w:eastAsia="Calibri"/>
+        </w:rPr>
+        <w:t>Caché</w:t>
+      </w:r>
+      <w:proofErr w:type="spellEnd"/>
+      <w:r>
+        <w:rPr>
+          <w:rFonts w:eastAsia="Calibri"/>
+        </w:rPr>
+        <w:t xml:space="preserve">, </w:t>
+      </w:r>
+      <w:proofErr w:type="spellStart"/>
+      <w:r>
+        <w:rPr>
+          <w:rFonts w:eastAsia="Calibri"/>
+        </w:rPr>
+        <w:t>GlobalsDB</w:t>
+      </w:r>
+      <w:proofErr w:type="spellEnd"/>
+      <w:r>
+        <w:rPr>
+          <w:rFonts w:eastAsia="Calibri"/>
+        </w:rPr>
+        <w:t>, GT.M and MongoDB databases</w:t>
       </w:r>
     </w:p>
     <w:p>
@@ -4975,8 +5117,13 @@
         <w:t>SOLR</w:t>
       </w:r>
       <w:r>
-        <w:t xml:space="preserve"> – enterprise search platform build on apache lucene</w:t>
-      </w:r>
+        <w:t xml:space="preserve"> – enterprise search platform build on apache </w:t>
+      </w:r>
+      <w:proofErr w:type="spellStart"/>
+      <w:r>
+        <w:t>lucene</w:t>
+      </w:r>
+      <w:proofErr w:type="spellEnd"/>
     </w:p>
     <w:p>
       <w:pPr>
@@ -4995,7 +5142,15 @@
         <w:t>Cache’</w:t>
       </w:r>
       <w:r>
-        <w:t xml:space="preserve"> – Intersystems’ NoSQL database engine</w:t>
+        <w:t xml:space="preserve"> – </w:t>
+      </w:r>
+      <w:proofErr w:type="spellStart"/>
+      <w:r>
+        <w:t>Intersystems</w:t>
+      </w:r>
+      <w:proofErr w:type="spellEnd"/>
+      <w:r>
+        <w:t>’ NoSQL database engine</w:t>
       </w:r>
     </w:p>
     <w:p>
@@ -5077,7 +5232,23 @@
         <w:rPr>
           <w:rFonts w:eastAsia="Calibri"/>
         </w:rPr>
-        <w:t xml:space="preserve"> – NoSQL database using JSON/BSON as it’s native data format.</w:t>
+        <w:t xml:space="preserve"> – NoSQL database using JSON/BSON as </w:t>
+      </w:r>
+      <w:proofErr w:type="spellStart"/>
+      <w:proofErr w:type="gramStart"/>
+      <w:r>
+        <w:rPr>
+          <w:rFonts w:eastAsia="Calibri"/>
+        </w:rPr>
+        <w:t>it’s</w:t>
+      </w:r>
+      <w:proofErr w:type="spellEnd"/>
+      <w:proofErr w:type="gramEnd"/>
+      <w:r>
+        <w:rPr>
+          <w:rFonts w:eastAsia="Calibri"/>
+        </w:rPr>
+        <w:t xml:space="preserve"> native data format.</w:t>
       </w:r>
     </w:p>
     <w:p>
@@ -5244,28 +5415,70 @@
       <w:pPr>
         <w:pStyle w:val="ConsoleData"/>
       </w:pPr>
-      <w:r>
-        <w:t>sudo yum install vim</w:t>
+      <w:proofErr w:type="spellStart"/>
+      <w:proofErr w:type="gramStart"/>
+      <w:r>
+        <w:t>sudo</w:t>
+      </w:r>
+      <w:proofErr w:type="spellEnd"/>
+      <w:proofErr w:type="gramEnd"/>
+      <w:r>
+        <w:t xml:space="preserve"> yum install vim</w:t>
       </w:r>
     </w:p>
     <w:p>
       <w:pPr>
         <w:pStyle w:val="ConsoleData"/>
       </w:pPr>
-      <w:r>
-        <w:t>sudo vim /etc/yum.repos.d/mongodb.repo</w:t>
-      </w:r>
-    </w:p>
-    <w:p>
-      <w:r>
-        <w:t xml:space="preserve">Press the </w:t>
-      </w:r>
+      <w:proofErr w:type="spellStart"/>
+      <w:proofErr w:type="gramStart"/>
+      <w:r>
+        <w:t>sudo</w:t>
+      </w:r>
+      <w:proofErr w:type="spellEnd"/>
+      <w:proofErr w:type="gramEnd"/>
+      <w:r>
+        <w:t xml:space="preserve"> vim /</w:t>
+      </w:r>
+      <w:proofErr w:type="spellStart"/>
+      <w:r>
+        <w:t>etc</w:t>
+      </w:r>
+      <w:proofErr w:type="spellEnd"/>
+      <w:r>
+        <w:t>/</w:t>
+      </w:r>
+      <w:proofErr w:type="spellStart"/>
+      <w:r>
+        <w:t>yum.repos.d</w:t>
+      </w:r>
+      <w:proofErr w:type="spellEnd"/>
+      <w:r>
+        <w:t>/</w:t>
+      </w:r>
+      <w:proofErr w:type="spellStart"/>
+      <w:r>
+        <w:t>mongodb.repo</w:t>
+      </w:r>
+      <w:proofErr w:type="spellEnd"/>
+    </w:p>
+    <w:p>
+      <w:r>
+        <w:t xml:space="preserve">Press </w:t>
+      </w:r>
+      <w:proofErr w:type="gramStart"/>
+      <w:r>
+        <w:t xml:space="preserve">the </w:t>
+      </w:r>
+      <w:proofErr w:type="spellStart"/>
       <w:r>
         <w:rPr>
           <w:rStyle w:val="ConsoleDataChar"/>
         </w:rPr>
         <w:t>i</w:t>
       </w:r>
+      <w:proofErr w:type="spellEnd"/>
+      <w:proofErr w:type="gramEnd"/>
       <w:r>
         <w:t xml:space="preserve"> key and paste the following text:</w:t>
       </w:r>
@@ -5275,7 +5488,17 @@
         <w:pStyle w:val="ConsoleData"/>
       </w:pPr>
       <w:r>
-        <w:t>[mongodb]</w:t>
+        <w:t>[</w:t>
+      </w:r>
+      <w:proofErr w:type="spellStart"/>
+      <w:proofErr w:type="gramStart"/>
+      <w:r>
+        <w:t>mongodb</w:t>
+      </w:r>
+      <w:proofErr w:type="spellEnd"/>
+      <w:proofErr w:type="gramEnd"/>
+      <w:r>
+        <w:t>]</w:t>
       </w:r>
       <w:r>
         <w:br/>
@@ -5287,7 +5510,14 @@
       </w:r>
       <w:r>
         <w:br/>
-        <w:t>gpgcheck=0</w:t>
+      </w:r>
+      <w:proofErr w:type="spellStart"/>
+      <w:r>
+        <w:t>gpgcheck</w:t>
+      </w:r>
+      <w:proofErr w:type="spellEnd"/>
+      <w:r>
+        <w:t>=0</w:t>
       </w:r>
       <w:r>
         <w:br/>
@@ -5301,7 +5531,11 @@
         </w:tabs>
       </w:pPr>
       <w:r>
-        <w:t>Exit and save by typing</w:t>
+        <w:t xml:space="preserve">Exit and save by </w:t>
+      </w:r>
+      <w:proofErr w:type="gramStart"/>
+      <w:r>
+        <w:t>typing</w:t>
       </w:r>
       <w:r>
         <w:rPr>
@@ -5315,8 +5549,17 @@
         <w:rPr>
           <w:rStyle w:val="ConsoleDataChar"/>
         </w:rPr>
-        <w:t>:wq</w:t>
-      </w:r>
+        <w:t>:</w:t>
+      </w:r>
+      <w:proofErr w:type="spellStart"/>
+      <w:r>
+        <w:rPr>
+          <w:rStyle w:val="ConsoleDataChar"/>
+        </w:rPr>
+        <w:t>wq</w:t>
+      </w:r>
+      <w:proofErr w:type="spellEnd"/>
+      <w:proofErr w:type="gramEnd"/>
       <w:r>
         <w:rPr>
           <w:rFonts w:ascii="Arial" w:hAnsi="Arial" w:cs="Arial"/>
@@ -5341,29 +5584,76 @@
       <w:pPr>
         <w:pStyle w:val="ConsoleData"/>
       </w:pPr>
-      <w:r>
-        <w:t>sudo yum –y update</w:t>
+      <w:proofErr w:type="spellStart"/>
+      <w:proofErr w:type="gramStart"/>
+      <w:r>
+        <w:t>sudo</w:t>
+      </w:r>
+      <w:proofErr w:type="spellEnd"/>
+      <w:proofErr w:type="gramEnd"/>
+      <w:r>
+        <w:t xml:space="preserve"> yum –y update</w:t>
       </w:r>
     </w:p>
     <w:p>
       <w:pPr>
         <w:pStyle w:val="ConsoleData"/>
       </w:pPr>
-      <w:r>
-        <w:t>sudo yum –y install mongodb-org mongodb-org-server</w:t>
+      <w:proofErr w:type="spellStart"/>
+      <w:proofErr w:type="gramStart"/>
+      <w:r>
+        <w:t>sudo</w:t>
+      </w:r>
+      <w:proofErr w:type="spellEnd"/>
+      <w:proofErr w:type="gramEnd"/>
+      <w:r>
+        <w:t xml:space="preserve"> yum –y install </w:t>
+      </w:r>
+      <w:proofErr w:type="spellStart"/>
+      <w:r>
+        <w:t>mongodb</w:t>
+      </w:r>
+      <w:proofErr w:type="spellEnd"/>
+      <w:r>
+        <w:t xml:space="preserve">-org </w:t>
+      </w:r>
+      <w:proofErr w:type="spellStart"/>
+      <w:r>
+        <w:t>mongodb</w:t>
+      </w:r>
+      <w:proofErr w:type="spellEnd"/>
+      <w:r>
+        <w:t>-org-server</w:t>
       </w:r>
     </w:p>
     <w:p>
       <w:pPr>
         <w:pStyle w:val="ConsoleData"/>
       </w:pPr>
-      <w:r>
-        <w:t>systemctl start mongod</w:t>
-      </w:r>
-    </w:p>
-    <w:p>
-      <w:r>
-        <w:t>Mongodb listens on 27017 by default</w:t>
+      <w:proofErr w:type="spellStart"/>
+      <w:proofErr w:type="gramStart"/>
+      <w:r>
+        <w:t>systemctl</w:t>
+      </w:r>
+      <w:proofErr w:type="spellEnd"/>
+      <w:proofErr w:type="gramEnd"/>
+      <w:r>
+        <w:t xml:space="preserve"> start </w:t>
+      </w:r>
+      <w:proofErr w:type="spellStart"/>
+      <w:r>
+        <w:t>mongod</w:t>
+      </w:r>
+      <w:proofErr w:type="spellEnd"/>
+    </w:p>
+    <w:p>
+      <w:proofErr w:type="spellStart"/>
+      <w:r>
+        <w:t>Mongodb</w:t>
+      </w:r>
+      <w:proofErr w:type="spellEnd"/>
+      <w:r>
+        <w:t xml:space="preserve"> listens on 27017 by default</w:t>
       </w:r>
     </w:p>
     <w:p>
@@ -5385,18 +5675,42 @@
       <w:pPr>
         <w:pStyle w:val="ConsoleData"/>
       </w:pPr>
-      <w:r>
-        <w:t>sudo yum install nodejs</w:t>
-      </w:r>
+      <w:proofErr w:type="spellStart"/>
+      <w:proofErr w:type="gramStart"/>
+      <w:r>
+        <w:t>sudo</w:t>
+      </w:r>
+      <w:proofErr w:type="spellEnd"/>
+      <w:proofErr w:type="gramEnd"/>
+      <w:r>
+        <w:t xml:space="preserve"> yum install </w:t>
+      </w:r>
+      <w:proofErr w:type="spellStart"/>
+      <w:r>
+        <w:t>nodejs</w:t>
+      </w:r>
+      <w:proofErr w:type="spellEnd"/>
     </w:p>
     <w:p>
       <w:pPr>
         <w:pStyle w:val="ConsoleData"/>
       </w:pPr>
+      <w:proofErr w:type="spellStart"/>
+      <w:proofErr w:type="gramStart"/>
       <w:r>
         <w:lastRenderedPageBreak/>
-        <w:t>sudo yum install npm</w:t>
-      </w:r>
+        <w:t>sudo</w:t>
+      </w:r>
+      <w:proofErr w:type="spellEnd"/>
+      <w:proofErr w:type="gramEnd"/>
+      <w:r>
+        <w:t xml:space="preserve"> yum install </w:t>
+      </w:r>
+      <w:proofErr w:type="spellStart"/>
+      <w:r>
+        <w:t>npm</w:t>
+      </w:r>
+      <w:proofErr w:type="spellEnd"/>
     </w:p>
     <w:p>
       <w:pPr>
@@ -5592,12 +5906,14 @@
       <w:r>
         <w:t xml:space="preserve">Discovery is simply finding relevant reference data in a format that can be easily obtained such as text files, xml, or comma separated values (CSV).  Once a new reference data set is found it needs to be copied to the </w:t>
       </w:r>
+      <w:proofErr w:type="spellStart"/>
       <w:r>
         <w:rPr>
           <w:b/>
         </w:rPr>
         <w:t>reference_data_raw</w:t>
       </w:r>
+      <w:proofErr w:type="spellEnd"/>
       <w:r>
         <w:t xml:space="preserve"> folder.</w:t>
       </w:r>
@@ -5719,7 +6035,23 @@
         <w:t xml:space="preserve">down </w:t>
       </w:r>
       <w:r>
-        <w:t>into: Lastname, Firstname, Middle Name, and Suffix</w:t>
+        <w:t xml:space="preserve">into: </w:t>
+      </w:r>
+      <w:proofErr w:type="spellStart"/>
+      <w:r>
+        <w:t>Lastname</w:t>
+      </w:r>
+      <w:proofErr w:type="spellEnd"/>
+      <w:r>
+        <w:t xml:space="preserve">, </w:t>
+      </w:r>
+      <w:proofErr w:type="spellStart"/>
+      <w:r>
+        <w:t>Firstname</w:t>
+      </w:r>
+      <w:proofErr w:type="spellEnd"/>
+      <w:r>
+        <w:t>, Middle Name, and Suffix</w:t>
       </w:r>
     </w:p>
     <w:p>
@@ -5781,18 +6113,19 @@
           <w:sz w:val="20"/>
           <w:szCs w:val="20"/>
         </w:rPr>
-        <w:t xml:space="preserve">        "Lastname": [</w:t>
-      </w:r>
-    </w:p>
-    <w:p>
-      <w:pPr>
+        <w:t xml:space="preserve">        "</w:t>
+      </w:r>
+      <w:proofErr w:type="spellStart"/>
+      <w:r>
         <w:rPr>
           <w:rFonts w:ascii="Courier New" w:hAnsi="Courier New" w:cs="Courier New"/>
           <w:b/>
           <w:sz w:val="20"/>
           <w:szCs w:val="20"/>
         </w:rPr>
-      </w:pPr>
+        <w:t>Lastname</w:t>
+      </w:r>
+      <w:proofErr w:type="spellEnd"/>
       <w:r>
         <w:rPr>
           <w:rFonts w:ascii="Courier New" w:hAnsi="Courier New" w:cs="Courier New"/>
@@ -5800,7 +6133,7 @@
           <w:sz w:val="20"/>
           <w:szCs w:val="20"/>
         </w:rPr>
-        <w:t xml:space="preserve">            "Blollins",</w:t>
+        <w:t>": [</w:t>
       </w:r>
     </w:p>
     <w:p>
@@ -5819,8 +6152,9 @@
           <w:sz w:val="20"/>
           <w:szCs w:val="20"/>
         </w:rPr>
-        <w:tab/>
-      </w:r>
+        <w:t xml:space="preserve">            "</w:t>
+      </w:r>
+      <w:proofErr w:type="spellStart"/>
       <w:r>
         <w:rPr>
           <w:rFonts w:ascii="Courier New" w:hAnsi="Courier New" w:cs="Courier New"/>
@@ -5828,38 +6162,37 @@
           <w:sz w:val="20"/>
           <w:szCs w:val="20"/>
         </w:rPr>
-        <w:tab/>
-        <w:t>...</w:t>
-      </w:r>
-    </w:p>
-    <w:p>
-      <w:pPr>
+        <w:t>Blollins</w:t>
+      </w:r>
+      <w:proofErr w:type="spellEnd"/>
+      <w:r>
         <w:rPr>
           <w:rFonts w:ascii="Courier New" w:hAnsi="Courier New" w:cs="Courier New"/>
           <w:b/>
           <w:sz w:val="20"/>
           <w:szCs w:val="20"/>
         </w:rPr>
-      </w:pPr>
-      <w:r>
+        <w:t>",</w:t>
+      </w:r>
+    </w:p>
+    <w:p>
+      <w:pPr>
         <w:rPr>
           <w:rFonts w:ascii="Courier New" w:hAnsi="Courier New" w:cs="Courier New"/>
           <w:b/>
           <w:sz w:val="20"/>
           <w:szCs w:val="20"/>
         </w:rPr>
-        <w:t xml:space="preserve">            "Zdohsy"</w:t>
-      </w:r>
-    </w:p>
-    <w:p>
-      <w:pPr>
+      </w:pPr>
+      <w:r>
         <w:rPr>
           <w:rFonts w:ascii="Courier New" w:hAnsi="Courier New" w:cs="Courier New"/>
           <w:b/>
           <w:sz w:val="20"/>
           <w:szCs w:val="20"/>
         </w:rPr>
-      </w:pPr>
+        <w:tab/>
+      </w:r>
       <w:r>
         <w:rPr>
           <w:rFonts w:ascii="Courier New" w:hAnsi="Courier New" w:cs="Courier New"/>
@@ -5867,7 +6200,8 @@
           <w:sz w:val="20"/>
           <w:szCs w:val="20"/>
         </w:rPr>
-        <w:t xml:space="preserve">        ],</w:t>
+        <w:tab/>
+        <w:t>...</w:t>
       </w:r>
     </w:p>
     <w:p>
@@ -5886,19 +6220,19 @@
           <w:sz w:val="20"/>
           <w:szCs w:val="20"/>
         </w:rPr>
-        <w:lastRenderedPageBreak/>
-        <w:t xml:space="preserve">        "Firstname": [</w:t>
-      </w:r>
-    </w:p>
-    <w:p>
-      <w:pPr>
+        <w:t xml:space="preserve">            "</w:t>
+      </w:r>
+      <w:proofErr w:type="spellStart"/>
+      <w:r>
         <w:rPr>
           <w:rFonts w:ascii="Courier New" w:hAnsi="Courier New" w:cs="Courier New"/>
           <w:b/>
           <w:sz w:val="20"/>
           <w:szCs w:val="20"/>
         </w:rPr>
-      </w:pPr>
+        <w:t>Zdohsy</w:t>
+      </w:r>
+      <w:proofErr w:type="spellEnd"/>
       <w:r>
         <w:rPr>
           <w:rFonts w:ascii="Courier New" w:hAnsi="Courier New" w:cs="Courier New"/>
@@ -5906,36 +6240,37 @@
           <w:sz w:val="20"/>
           <w:szCs w:val="20"/>
         </w:rPr>
-        <w:t xml:space="preserve">            "Anblue"</w:t>
-      </w:r>
-      <w:r>
+        <w:t>"</w:t>
+      </w:r>
+    </w:p>
+    <w:p>
+      <w:pPr>
         <w:rPr>
           <w:rFonts w:ascii="Courier New" w:hAnsi="Courier New" w:cs="Courier New"/>
           <w:b/>
           <w:sz w:val="20"/>
           <w:szCs w:val="20"/>
         </w:rPr>
-        <w:t xml:space="preserve">: </w:t>
-      </w:r>
-    </w:p>
-    <w:p>
-      <w:pPr>
+      </w:pPr>
+      <w:r>
         <w:rPr>
           <w:rFonts w:ascii="Courier New" w:hAnsi="Courier New" w:cs="Courier New"/>
           <w:b/>
           <w:sz w:val="20"/>
           <w:szCs w:val="20"/>
         </w:rPr>
-      </w:pPr>
-      <w:r>
+        <w:t xml:space="preserve">        ],</w:t>
+      </w:r>
+    </w:p>
+    <w:p>
+      <w:pPr>
         <w:rPr>
           <w:rFonts w:ascii="Courier New" w:hAnsi="Courier New" w:cs="Courier New"/>
           <w:b/>
           <w:sz w:val="20"/>
           <w:szCs w:val="20"/>
         </w:rPr>
-        <w:tab/>
-      </w:r>
+      </w:pPr>
       <w:r>
         <w:rPr>
           <w:rFonts w:ascii="Courier New" w:hAnsi="Courier New" w:cs="Courier New"/>
@@ -5943,19 +6278,20 @@
           <w:sz w:val="20"/>
           <w:szCs w:val="20"/>
         </w:rPr>
-        <w:tab/>
-        <w:t>...</w:t>
-      </w:r>
-    </w:p>
-    <w:p>
-      <w:pPr>
+        <w:lastRenderedPageBreak/>
+        <w:t xml:space="preserve">        "</w:t>
+      </w:r>
+      <w:proofErr w:type="spellStart"/>
+      <w:r>
         <w:rPr>
           <w:rFonts w:ascii="Courier New" w:hAnsi="Courier New" w:cs="Courier New"/>
           <w:b/>
           <w:sz w:val="20"/>
           <w:szCs w:val="20"/>
         </w:rPr>
-      </w:pPr>
+        <w:t>Firstname</w:t>
+      </w:r>
+      <w:proofErr w:type="spellEnd"/>
       <w:r>
         <w:rPr>
           <w:rFonts w:ascii="Courier New" w:hAnsi="Courier New" w:cs="Courier New"/>
@@ -5963,7 +6299,7 @@
           <w:sz w:val="20"/>
           <w:szCs w:val="20"/>
         </w:rPr>
-        <w:t xml:space="preserve">            "Zartak"</w:t>
+        <w:t>": [</w:t>
       </w:r>
     </w:p>
     <w:p>
@@ -5982,18 +6318,19 @@
           <w:sz w:val="20"/>
           <w:szCs w:val="20"/>
         </w:rPr>
-        <w:t xml:space="preserve">        ],</w:t>
-      </w:r>
-    </w:p>
-    <w:p>
-      <w:pPr>
+        <w:t xml:space="preserve">            "</w:t>
+      </w:r>
+      <w:proofErr w:type="spellStart"/>
+      <w:r>
         <w:rPr>
           <w:rFonts w:ascii="Courier New" w:hAnsi="Courier New" w:cs="Courier New"/>
           <w:b/>
           <w:sz w:val="20"/>
           <w:szCs w:val="20"/>
         </w:rPr>
-      </w:pPr>
+        <w:t>Anblue</w:t>
+      </w:r>
+      <w:proofErr w:type="spellEnd"/>
       <w:r>
         <w:rPr>
           <w:rFonts w:ascii="Courier New" w:hAnsi="Courier New" w:cs="Courier New"/>
@@ -6001,37 +6338,36 @@
           <w:sz w:val="20"/>
           <w:szCs w:val="20"/>
         </w:rPr>
-        <w:t xml:space="preserve">        "Middle": [</w:t>
-      </w:r>
-    </w:p>
-    <w:p>
-      <w:pPr>
+        <w:t>"</w:t>
+      </w:r>
+      <w:r>
         <w:rPr>
           <w:rFonts w:ascii="Courier New" w:hAnsi="Courier New" w:cs="Courier New"/>
           <w:b/>
           <w:sz w:val="20"/>
           <w:szCs w:val="20"/>
         </w:rPr>
-      </w:pPr>
-      <w:r>
+        <w:t xml:space="preserve">: </w:t>
+      </w:r>
+    </w:p>
+    <w:p>
+      <w:pPr>
         <w:rPr>
           <w:rFonts w:ascii="Courier New" w:hAnsi="Courier New" w:cs="Courier New"/>
           <w:b/>
           <w:sz w:val="20"/>
           <w:szCs w:val="20"/>
         </w:rPr>
-        <w:t xml:space="preserve">            "Andro",</w:t>
-      </w:r>
-    </w:p>
-    <w:p>
-      <w:pPr>
+      </w:pPr>
+      <w:r>
         <w:rPr>
           <w:rFonts w:ascii="Courier New" w:hAnsi="Courier New" w:cs="Courier New"/>
           <w:b/>
           <w:sz w:val="20"/>
           <w:szCs w:val="20"/>
         </w:rPr>
-      </w:pPr>
+        <w:tab/>
+      </w:r>
       <w:r>
         <w:rPr>
           <w:rFonts w:ascii="Courier New" w:hAnsi="Courier New" w:cs="Courier New"/>
@@ -6040,27 +6376,28 @@
           <w:szCs w:val="20"/>
         </w:rPr>
         <w:tab/>
-      </w:r>
-      <w:r>
+        <w:t>...</w:t>
+      </w:r>
+    </w:p>
+    <w:p>
+      <w:pPr>
         <w:rPr>
           <w:rFonts w:ascii="Courier New" w:hAnsi="Courier New" w:cs="Courier New"/>
           <w:b/>
           <w:sz w:val="20"/>
           <w:szCs w:val="20"/>
         </w:rPr>
-        <w:tab/>
-        <w:t>...</w:t>
-      </w:r>
-    </w:p>
-    <w:p>
-      <w:pPr>
+      </w:pPr>
+      <w:r>
         <w:rPr>
           <w:rFonts w:ascii="Courier New" w:hAnsi="Courier New" w:cs="Courier New"/>
           <w:b/>
           <w:sz w:val="20"/>
           <w:szCs w:val="20"/>
         </w:rPr>
-      </w:pPr>
+        <w:t xml:space="preserve">            "</w:t>
+      </w:r>
+      <w:proofErr w:type="spellStart"/>
       <w:r>
         <w:rPr>
           <w:rFonts w:ascii="Courier New" w:hAnsi="Courier New" w:cs="Courier New"/>
@@ -6068,75 +6405,76 @@
           <w:sz w:val="20"/>
           <w:szCs w:val="20"/>
         </w:rPr>
-        <w:t xml:space="preserve">            "Zeeki"</w:t>
-      </w:r>
-    </w:p>
-    <w:p>
-      <w:pPr>
+        <w:t>Zartak</w:t>
+      </w:r>
+      <w:proofErr w:type="spellEnd"/>
+      <w:r>
         <w:rPr>
           <w:rFonts w:ascii="Courier New" w:hAnsi="Courier New" w:cs="Courier New"/>
           <w:b/>
           <w:sz w:val="20"/>
           <w:szCs w:val="20"/>
         </w:rPr>
-      </w:pPr>
-      <w:r>
+        <w:t>"</w:t>
+      </w:r>
+    </w:p>
+    <w:p>
+      <w:pPr>
         <w:rPr>
           <w:rFonts w:ascii="Courier New" w:hAnsi="Courier New" w:cs="Courier New"/>
           <w:b/>
           <w:sz w:val="20"/>
           <w:szCs w:val="20"/>
         </w:rPr>
-        <w:t xml:space="preserve">        ],</w:t>
-      </w:r>
-    </w:p>
-    <w:p>
-      <w:pPr>
+      </w:pPr>
+      <w:r>
         <w:rPr>
           <w:rFonts w:ascii="Courier New" w:hAnsi="Courier New" w:cs="Courier New"/>
           <w:b/>
           <w:sz w:val="20"/>
           <w:szCs w:val="20"/>
         </w:rPr>
-      </w:pPr>
-      <w:r>
+        <w:t xml:space="preserve">        ],</w:t>
+      </w:r>
+    </w:p>
+    <w:p>
+      <w:pPr>
         <w:rPr>
           <w:rFonts w:ascii="Courier New" w:hAnsi="Courier New" w:cs="Courier New"/>
           <w:b/>
           <w:sz w:val="20"/>
           <w:szCs w:val="20"/>
         </w:rPr>
-        <w:t xml:space="preserve">        "Suffix": [</w:t>
-      </w:r>
-    </w:p>
-    <w:p>
-      <w:pPr>
+      </w:pPr>
+      <w:r>
         <w:rPr>
           <w:rFonts w:ascii="Courier New" w:hAnsi="Courier New" w:cs="Courier New"/>
           <w:b/>
           <w:sz w:val="20"/>
           <w:szCs w:val="20"/>
         </w:rPr>
-      </w:pPr>
-      <w:r>
+        <w:t xml:space="preserve">        "Middle": [</w:t>
+      </w:r>
+    </w:p>
+    <w:p>
+      <w:pPr>
         <w:rPr>
           <w:rFonts w:ascii="Courier New" w:hAnsi="Courier New" w:cs="Courier New"/>
           <w:b/>
           <w:sz w:val="20"/>
           <w:szCs w:val="20"/>
         </w:rPr>
-        <w:t xml:space="preserve">            "I",</w:t>
-      </w:r>
-    </w:p>
-    <w:p>
-      <w:pPr>
+      </w:pPr>
+      <w:r>
         <w:rPr>
           <w:rFonts w:ascii="Courier New" w:hAnsi="Courier New" w:cs="Courier New"/>
           <w:b/>
           <w:sz w:val="20"/>
           <w:szCs w:val="20"/>
         </w:rPr>
-      </w:pPr>
+        <w:t xml:space="preserve">            "</w:t>
+      </w:r>
+      <w:proofErr w:type="spellStart"/>
       <w:r>
         <w:rPr>
           <w:rFonts w:ascii="Courier New" w:hAnsi="Courier New" w:cs="Courier New"/>
@@ -6144,37 +6482,37 @@
           <w:sz w:val="20"/>
           <w:szCs w:val="20"/>
         </w:rPr>
-        <w:t xml:space="preserve">            "II",</w:t>
-      </w:r>
-    </w:p>
-    <w:p>
-      <w:pPr>
+        <w:t>Andro</w:t>
+      </w:r>
+      <w:proofErr w:type="spellEnd"/>
+      <w:r>
         <w:rPr>
           <w:rFonts w:ascii="Courier New" w:hAnsi="Courier New" w:cs="Courier New"/>
           <w:b/>
           <w:sz w:val="20"/>
           <w:szCs w:val="20"/>
         </w:rPr>
-      </w:pPr>
-      <w:r>
+        <w:t>",</w:t>
+      </w:r>
+    </w:p>
+    <w:p>
+      <w:pPr>
         <w:rPr>
           <w:rFonts w:ascii="Courier New" w:hAnsi="Courier New" w:cs="Courier New"/>
           <w:b/>
           <w:sz w:val="20"/>
           <w:szCs w:val="20"/>
         </w:rPr>
-        <w:t xml:space="preserve">            "III",</w:t>
-      </w:r>
-    </w:p>
-    <w:p>
-      <w:pPr>
+      </w:pPr>
+      <w:r>
         <w:rPr>
           <w:rFonts w:ascii="Courier New" w:hAnsi="Courier New" w:cs="Courier New"/>
           <w:b/>
           <w:sz w:val="20"/>
           <w:szCs w:val="20"/>
         </w:rPr>
-      </w:pPr>
+        <w:tab/>
+      </w:r>
       <w:r>
         <w:rPr>
           <w:rFonts w:ascii="Courier New" w:hAnsi="Courier New" w:cs="Courier New"/>
@@ -6182,7 +6520,8 @@
           <w:sz w:val="20"/>
           <w:szCs w:val="20"/>
         </w:rPr>
-        <w:t xml:space="preserve">            "IV",</w:t>
+        <w:tab/>
+        <w:t>...</w:t>
       </w:r>
     </w:p>
     <w:p>
@@ -6201,18 +6540,19 @@
           <w:sz w:val="20"/>
           <w:szCs w:val="20"/>
         </w:rPr>
-        <w:t xml:space="preserve">            "V",</w:t>
-      </w:r>
-    </w:p>
-    <w:p>
-      <w:pPr>
+        <w:t xml:space="preserve">            "</w:t>
+      </w:r>
+      <w:proofErr w:type="spellStart"/>
+      <w:r>
         <w:rPr>
           <w:rFonts w:ascii="Courier New" w:hAnsi="Courier New" w:cs="Courier New"/>
           <w:b/>
           <w:sz w:val="20"/>
           <w:szCs w:val="20"/>
         </w:rPr>
-      </w:pPr>
+        <w:t>Zeeki</w:t>
+      </w:r>
+      <w:proofErr w:type="spellEnd"/>
       <w:r>
         <w:rPr>
           <w:rFonts w:ascii="Courier New" w:hAnsi="Courier New" w:cs="Courier New"/>
@@ -6220,7 +6560,7 @@
           <w:sz w:val="20"/>
           <w:szCs w:val="20"/>
         </w:rPr>
-        <w:t xml:space="preserve">            "Jr.",</w:t>
+        <w:t>"</w:t>
       </w:r>
     </w:p>
     <w:p>
@@ -6239,7 +6579,7 @@
           <w:sz w:val="20"/>
           <w:szCs w:val="20"/>
         </w:rPr>
-        <w:t xml:space="preserve">            "Sr",</w:t>
+        <w:t xml:space="preserve">        ],</w:t>
       </w:r>
     </w:p>
     <w:p>
@@ -6258,7 +6598,7 @@
           <w:sz w:val="20"/>
           <w:szCs w:val="20"/>
         </w:rPr>
-        <w:t xml:space="preserve">            "Esq"</w:t>
+        <w:t xml:space="preserve">        "Suffix": [</w:t>
       </w:r>
     </w:p>
     <w:p>
@@ -6277,7 +6617,7 @@
           <w:sz w:val="20"/>
           <w:szCs w:val="20"/>
         </w:rPr>
-        <w:t xml:space="preserve">        ]</w:t>
+        <w:t xml:space="preserve">            "I",</w:t>
       </w:r>
     </w:p>
     <w:p>
@@ -6296,7 +6636,7 @@
           <w:sz w:val="20"/>
           <w:szCs w:val="20"/>
         </w:rPr>
-        <w:t xml:space="preserve">    }</w:t>
+        <w:t xml:space="preserve">            "II",</w:t>
       </w:r>
     </w:p>
     <w:p>
@@ -6315,6 +6655,198 @@
           <w:sz w:val="20"/>
           <w:szCs w:val="20"/>
         </w:rPr>
+        <w:t xml:space="preserve">            "III",</w:t>
+      </w:r>
+    </w:p>
+    <w:p>
+      <w:pPr>
+        <w:rPr>
+          <w:rFonts w:ascii="Courier New" w:hAnsi="Courier New" w:cs="Courier New"/>
+          <w:b/>
+          <w:sz w:val="20"/>
+          <w:szCs w:val="20"/>
+        </w:rPr>
+      </w:pPr>
+      <w:r>
+        <w:rPr>
+          <w:rFonts w:ascii="Courier New" w:hAnsi="Courier New" w:cs="Courier New"/>
+          <w:b/>
+          <w:sz w:val="20"/>
+          <w:szCs w:val="20"/>
+        </w:rPr>
+        <w:t xml:space="preserve">            "IV",</w:t>
+      </w:r>
+    </w:p>
+    <w:p>
+      <w:pPr>
+        <w:rPr>
+          <w:rFonts w:ascii="Courier New" w:hAnsi="Courier New" w:cs="Courier New"/>
+          <w:b/>
+          <w:sz w:val="20"/>
+          <w:szCs w:val="20"/>
+        </w:rPr>
+      </w:pPr>
+      <w:r>
+        <w:rPr>
+          <w:rFonts w:ascii="Courier New" w:hAnsi="Courier New" w:cs="Courier New"/>
+          <w:b/>
+          <w:sz w:val="20"/>
+          <w:szCs w:val="20"/>
+        </w:rPr>
+        <w:t xml:space="preserve">            "V",</w:t>
+      </w:r>
+    </w:p>
+    <w:p>
+      <w:pPr>
+        <w:rPr>
+          <w:rFonts w:ascii="Courier New" w:hAnsi="Courier New" w:cs="Courier New"/>
+          <w:b/>
+          <w:sz w:val="20"/>
+          <w:szCs w:val="20"/>
+        </w:rPr>
+      </w:pPr>
+      <w:r>
+        <w:rPr>
+          <w:rFonts w:ascii="Courier New" w:hAnsi="Courier New" w:cs="Courier New"/>
+          <w:b/>
+          <w:sz w:val="20"/>
+          <w:szCs w:val="20"/>
+        </w:rPr>
+        <w:t xml:space="preserve">            "Jr.",</w:t>
+      </w:r>
+    </w:p>
+    <w:p>
+      <w:pPr>
+        <w:rPr>
+          <w:rFonts w:ascii="Courier New" w:hAnsi="Courier New" w:cs="Courier New"/>
+          <w:b/>
+          <w:sz w:val="20"/>
+          <w:szCs w:val="20"/>
+        </w:rPr>
+      </w:pPr>
+      <w:r>
+        <w:rPr>
+          <w:rFonts w:ascii="Courier New" w:hAnsi="Courier New" w:cs="Courier New"/>
+          <w:b/>
+          <w:sz w:val="20"/>
+          <w:szCs w:val="20"/>
+        </w:rPr>
+        <w:t xml:space="preserve">            "</w:t>
+      </w:r>
+      <w:proofErr w:type="spellStart"/>
+      <w:r>
+        <w:rPr>
+          <w:rFonts w:ascii="Courier New" w:hAnsi="Courier New" w:cs="Courier New"/>
+          <w:b/>
+          <w:sz w:val="20"/>
+          <w:szCs w:val="20"/>
+        </w:rPr>
+        <w:t>Sr</w:t>
+      </w:r>
+      <w:proofErr w:type="spellEnd"/>
+      <w:r>
+        <w:rPr>
+          <w:rFonts w:ascii="Courier New" w:hAnsi="Courier New" w:cs="Courier New"/>
+          <w:b/>
+          <w:sz w:val="20"/>
+          <w:szCs w:val="20"/>
+        </w:rPr>
+        <w:t>",</w:t>
+      </w:r>
+    </w:p>
+    <w:p>
+      <w:pPr>
+        <w:rPr>
+          <w:rFonts w:ascii="Courier New" w:hAnsi="Courier New" w:cs="Courier New"/>
+          <w:b/>
+          <w:sz w:val="20"/>
+          <w:szCs w:val="20"/>
+        </w:rPr>
+      </w:pPr>
+      <w:r>
+        <w:rPr>
+          <w:rFonts w:ascii="Courier New" w:hAnsi="Courier New" w:cs="Courier New"/>
+          <w:b/>
+          <w:sz w:val="20"/>
+          <w:szCs w:val="20"/>
+        </w:rPr>
+        <w:t xml:space="preserve">            "</w:t>
+      </w:r>
+      <w:proofErr w:type="spellStart"/>
+      <w:r>
+        <w:rPr>
+          <w:rFonts w:ascii="Courier New" w:hAnsi="Courier New" w:cs="Courier New"/>
+          <w:b/>
+          <w:sz w:val="20"/>
+          <w:szCs w:val="20"/>
+        </w:rPr>
+        <w:t>Esq</w:t>
+      </w:r>
+      <w:proofErr w:type="spellEnd"/>
+      <w:r>
+        <w:rPr>
+          <w:rFonts w:ascii="Courier New" w:hAnsi="Courier New" w:cs="Courier New"/>
+          <w:b/>
+          <w:sz w:val="20"/>
+          <w:szCs w:val="20"/>
+        </w:rPr>
+        <w:t>"</w:t>
+      </w:r>
+    </w:p>
+    <w:p>
+      <w:pPr>
+        <w:rPr>
+          <w:rFonts w:ascii="Courier New" w:hAnsi="Courier New" w:cs="Courier New"/>
+          <w:b/>
+          <w:sz w:val="20"/>
+          <w:szCs w:val="20"/>
+        </w:rPr>
+      </w:pPr>
+      <w:r>
+        <w:rPr>
+          <w:rFonts w:ascii="Courier New" w:hAnsi="Courier New" w:cs="Courier New"/>
+          <w:b/>
+          <w:sz w:val="20"/>
+          <w:szCs w:val="20"/>
+        </w:rPr>
+        <w:t xml:space="preserve">        ]</w:t>
+      </w:r>
+    </w:p>
+    <w:p>
+      <w:pPr>
+        <w:rPr>
+          <w:rFonts w:ascii="Courier New" w:hAnsi="Courier New" w:cs="Courier New"/>
+          <w:b/>
+          <w:sz w:val="20"/>
+          <w:szCs w:val="20"/>
+        </w:rPr>
+      </w:pPr>
+      <w:r>
+        <w:rPr>
+          <w:rFonts w:ascii="Courier New" w:hAnsi="Courier New" w:cs="Courier New"/>
+          <w:b/>
+          <w:sz w:val="20"/>
+          <w:szCs w:val="20"/>
+        </w:rPr>
+        <w:t xml:space="preserve">    }</w:t>
+      </w:r>
+    </w:p>
+    <w:p>
+      <w:pPr>
+        <w:rPr>
+          <w:rFonts w:ascii="Courier New" w:hAnsi="Courier New" w:cs="Courier New"/>
+          <w:b/>
+          <w:sz w:val="20"/>
+          <w:szCs w:val="20"/>
+        </w:rPr>
+      </w:pPr>
+      <w:r>
+        <w:rPr>
+          <w:rFonts w:ascii="Courier New" w:hAnsi="Courier New" w:cs="Courier New"/>
+          <w:b/>
+          <w:sz w:val="20"/>
+          <w:szCs w:val="20"/>
+        </w:rPr>
         <w:t>}</w:t>
       </w:r>
     </w:p>
@@ -6322,13 +6854,47 @@
       <w:pPr>
         <w:pStyle w:val="Heading4"/>
       </w:pPr>
+      <w:proofErr w:type="spellStart"/>
       <w:r>
         <w:t>Lastname</w:t>
       </w:r>
-    </w:p>
-    <w:p>
-      <w:r>
-        <w:t>To preposition lastnames from the lastnames.txt file in the reference_data_raw folder type the following command from the Core Reference Data (CRD) folder:</w:t>
+      <w:proofErr w:type="spellEnd"/>
+    </w:p>
+    <w:p>
+      <w:r>
+        <w:t xml:space="preserve">To preposition </w:t>
+      </w:r>
+      <w:proofErr w:type="spellStart"/>
+      <w:r>
+        <w:t>lastnames</w:t>
+      </w:r>
+      <w:proofErr w:type="spellEnd"/>
+      <w:r>
+        <w:t xml:space="preserve"> from the lastnames.txt file in the </w:t>
+      </w:r>
+      <w:proofErr w:type="spellStart"/>
+      <w:r>
+        <w:t>reference_data_raw</w:t>
+      </w:r>
+      <w:proofErr w:type="spellEnd"/>
+      <w:r>
+        <w:t xml:space="preserve"> folder type the following command from the </w:t>
+      </w:r>
+      <w:proofErr w:type="spellStart"/>
+      <w:r>
+        <w:t>src</w:t>
+      </w:r>
+      <w:proofErr w:type="spellEnd"/>
+      <w:r>
+        <w:t>\</w:t>
+      </w:r>
+      <w:proofErr w:type="spellStart"/>
+      <w:r>
+        <w:t>crd</w:t>
+      </w:r>
+      <w:proofErr w:type="spellEnd"/>
+      <w:r>
+        <w:t xml:space="preserve"> folder:</w:t>
       </w:r>
     </w:p>
     <w:p>
@@ -6339,7 +6905,31 @@
         <w:t>X:</w:t>
       </w:r>
       <w:r>
-        <w:t>\PseudoVet\Core Reference Data (CRD)&gt;node crdconverter.js --i reference_data_raw\</w:t>
+        <w:t>\PseudoVet\</w:t>
+      </w:r>
+      <w:bookmarkStart w:id="20" w:name="_GoBack"/>
+      <w:r>
+        <w:t>src\crd</w:t>
+      </w:r>
+      <w:bookmarkEnd w:id="20"/>
+      <w:r>
+        <w:t>&gt;node crdconverter.js --</w:t>
+      </w:r>
+      <w:proofErr w:type="spellStart"/>
+      <w:r>
+        <w:t>i</w:t>
+      </w:r>
+      <w:proofErr w:type="spellEnd"/>
+      <w:r>
+        <w:t xml:space="preserve"> </w:t>
+      </w:r>
+      <w:proofErr w:type="spellStart"/>
+      <w:r>
+        <w:t>reference_data_raw</w:t>
+      </w:r>
+      <w:proofErr w:type="spellEnd"/>
+      <w:r>
+        <w:t>\</w:t>
       </w:r>
       <w:r>
         <w:t>Name-L</w:t>
@@ -6347,48 +6937,132 @@
       <w:r>
         <w:t xml:space="preserve">astnames.txt --l Name --o </w:t>
       </w:r>
-      <w:r>
-        <w:t>reference_data\</w:t>
-      </w:r>
-      <w:r>
-        <w:t>Name-L</w:t>
-      </w:r>
-      <w:r>
-        <w:t>astnames.json --f L</w:t>
-      </w:r>
-      <w:r>
-        <w:t>astname,x,y --d space</w:t>
-      </w:r>
-    </w:p>
-    <w:p>
-      <w:r>
-        <w:t xml:space="preserve">The output will be a json formatted file in the reference_data folder called </w:t>
+      <w:proofErr w:type="spellStart"/>
+      <w:r>
+        <w:t>reference_data</w:t>
+      </w:r>
+      <w:proofErr w:type="spellEnd"/>
+      <w:r>
+        <w:t>\</w:t>
+      </w:r>
+      <w:r>
+        <w:t>Name-</w:t>
+      </w:r>
+      <w:proofErr w:type="spellStart"/>
+      <w:r>
+        <w:t>L</w:t>
+      </w:r>
+      <w:r>
+        <w:t>astnames.json</w:t>
+      </w:r>
+      <w:proofErr w:type="spellEnd"/>
+      <w:r>
+        <w:t xml:space="preserve"> --f </w:t>
+      </w:r>
+      <w:proofErr w:type="spellStart"/>
+      <w:r>
+        <w:t>L</w:t>
+      </w:r>
+      <w:r>
+        <w:t>astname</w:t>
+      </w:r>
+      <w:proofErr w:type="gramStart"/>
+      <w:r>
+        <w:t>,x,y</w:t>
+      </w:r>
+      <w:proofErr w:type="spellEnd"/>
+      <w:proofErr w:type="gramEnd"/>
+      <w:r>
+        <w:t xml:space="preserve"> --d space</w:t>
+      </w:r>
+    </w:p>
+    <w:p>
+      <w:r>
+        <w:t xml:space="preserve">The output will be a </w:t>
+      </w:r>
+      <w:proofErr w:type="spellStart"/>
+      <w:r>
+        <w:t>json</w:t>
+      </w:r>
+      <w:proofErr w:type="spellEnd"/>
+      <w:r>
+        <w:t xml:space="preserve"> formatted file in the </w:t>
+      </w:r>
+      <w:proofErr w:type="spellStart"/>
+      <w:r>
+        <w:t>reference_data</w:t>
+      </w:r>
+      <w:proofErr w:type="spellEnd"/>
+      <w:r>
+        <w:t xml:space="preserve"> folder called </w:t>
       </w:r>
       <w:r>
         <w:rPr>
           <w:b/>
         </w:rPr>
-        <w:t>Name-L</w:t>
-      </w:r>
+        <w:t>Name-</w:t>
+      </w:r>
+      <w:proofErr w:type="spellStart"/>
       <w:r>
         <w:rPr>
           <w:b/>
         </w:rPr>
+        <w:t>L</w:t>
+      </w:r>
+      <w:r>
+        <w:rPr>
+          <w:b/>
+        </w:rPr>
         <w:t>astnames.json</w:t>
       </w:r>
+      <w:proofErr w:type="spellEnd"/>
     </w:p>
     <w:p>
       <w:pPr>
         <w:pStyle w:val="Heading4"/>
       </w:pPr>
+      <w:proofErr w:type="spellStart"/>
       <w:r>
         <w:lastRenderedPageBreak/>
         <w:t>Firstname</w:t>
       </w:r>
-    </w:p>
-    <w:p>
-      <w:r>
-        <w:t>To preposition firstnames, which are also used to generate middle names, there is a file called Name-Firstnames.csv located in the reference_data_raw folder.  Type the following command from the Core Reference Data (CRD) folder:</w:t>
+      <w:proofErr w:type="spellEnd"/>
+    </w:p>
+    <w:p>
+      <w:r>
+        <w:t xml:space="preserve">To preposition </w:t>
+      </w:r>
+      <w:proofErr w:type="spellStart"/>
+      <w:r>
+        <w:t>firstnames</w:t>
+      </w:r>
+      <w:proofErr w:type="spellEnd"/>
+      <w:r>
+        <w:t xml:space="preserve">, which are also used to generate middle names, there is a file called Name-Firstnames.csv located in the </w:t>
+      </w:r>
+      <w:proofErr w:type="spellStart"/>
+      <w:r>
+        <w:t>reference_data_raw</w:t>
+      </w:r>
+      <w:proofErr w:type="spellEnd"/>
+      <w:r>
+        <w:t xml:space="preserve"> folder.  Type the following command from the </w:t>
+      </w:r>
+      <w:proofErr w:type="spellStart"/>
+      <w:r>
+        <w:t>src</w:t>
+      </w:r>
+      <w:proofErr w:type="spellEnd"/>
+      <w:r>
+        <w:t>\</w:t>
+      </w:r>
+      <w:proofErr w:type="spellStart"/>
+      <w:r>
+        <w:t>crd</w:t>
+      </w:r>
+      <w:proofErr w:type="spellEnd"/>
+      <w:r>
+        <w:t xml:space="preserve"> folder:</w:t>
       </w:r>
     </w:p>
     <w:p>
@@ -6396,8 +7070,42 @@
         <w:pStyle w:val="ConsoleData"/>
       </w:pPr>
       <w:r>
-        <w:t>Node crdconverter.js –I reference_data_raw\Name-Firstnames.csv –l Name –o reference_data\Name-Firstnames.json –f Name,Gender</w:t>
-      </w:r>
+        <w:t xml:space="preserve">Node crdconverter.js –I </w:t>
+      </w:r>
+      <w:proofErr w:type="spellStart"/>
+      <w:r>
+        <w:t>reference_data_raw</w:t>
+      </w:r>
+      <w:proofErr w:type="spellEnd"/>
+      <w:r>
+        <w:t xml:space="preserve">\Name-Firstnames.csv –l Name –o </w:t>
+      </w:r>
+      <w:proofErr w:type="spellStart"/>
+      <w:r>
+        <w:t>reference_data</w:t>
+      </w:r>
+      <w:proofErr w:type="spellEnd"/>
+      <w:r>
+        <w:t>\Name-</w:t>
+      </w:r>
+      <w:proofErr w:type="spellStart"/>
+      <w:r>
+        <w:t>Firstnames.json</w:t>
+      </w:r>
+      <w:proofErr w:type="spellEnd"/>
+      <w:r>
+        <w:t xml:space="preserve"> –f </w:t>
+      </w:r>
+      <w:proofErr w:type="spellStart"/>
+      <w:r>
+        <w:t>Name</w:t>
+      </w:r>
+      <w:proofErr w:type="gramStart"/>
+      <w:r>
+        <w:t>,Gender</w:t>
+      </w:r>
+      <w:proofErr w:type="spellEnd"/>
+      <w:proofErr w:type="gramEnd"/>
     </w:p>
     <w:p/>
     <w:p>
@@ -6465,53 +7173,192 @@
         <w:t>Clinical</w:t>
       </w:r>
       <w:r>
-        <w:t xml:space="preserve"> – symptoms, diagnosis, cpt codes, whodas 2.0, service-connected disabilities </w:t>
+        <w:t xml:space="preserve"> – symptoms, diagnosis, </w:t>
+      </w:r>
+      <w:proofErr w:type="spellStart"/>
+      <w:proofErr w:type="gramStart"/>
+      <w:r>
+        <w:t>cpt</w:t>
+      </w:r>
+      <w:proofErr w:type="spellEnd"/>
+      <w:proofErr w:type="gramEnd"/>
+      <w:r>
+        <w:t xml:space="preserve"> codes, </w:t>
+      </w:r>
+      <w:proofErr w:type="spellStart"/>
+      <w:r>
+        <w:t>whodas</w:t>
+      </w:r>
+      <w:proofErr w:type="spellEnd"/>
+      <w:r>
+        <w:t xml:space="preserve"> 2.0, service-connected disabilities </w:t>
       </w:r>
     </w:p>
     <w:p>
       <w:pPr>
         <w:pStyle w:val="Heading3"/>
       </w:pPr>
-      <w:bookmarkStart w:id="20" w:name="_Toc423083501"/>
+      <w:bookmarkStart w:id="21" w:name="_Toc423083501"/>
       <w:r>
         <w:t>Prepositioning</w:t>
       </w:r>
-      <w:bookmarkEnd w:id="20"/>
-    </w:p>
-    <w:p>
-      <w:r>
-        <w:t xml:space="preserve">In the Core Reference Data (CRD) folder there is a utility called </w:t>
-      </w:r>
+      <w:bookmarkEnd w:id="21"/>
+    </w:p>
+    <w:p>
+      <w:r>
+        <w:t xml:space="preserve">In the </w:t>
+      </w:r>
+      <w:proofErr w:type="spellStart"/>
+      <w:r>
+        <w:t>src</w:t>
+      </w:r>
+      <w:proofErr w:type="spellEnd"/>
+      <w:r>
+        <w:t>\</w:t>
+      </w:r>
+      <w:proofErr w:type="spellStart"/>
+      <w:r>
+        <w:t>crd</w:t>
+      </w:r>
+      <w:proofErr w:type="spellEnd"/>
+      <w:r>
+        <w:t xml:space="preserve"> folder there </w:t>
+      </w:r>
+      <w:r>
+        <w:t>are a number of</w:t>
+      </w:r>
+      <w:r>
+        <w:t xml:space="preserve"> </w:t>
+      </w:r>
+      <w:r>
+        <w:t>utilities that are useful in prepositioning data prior to import into the CRD.</w:t>
+      </w:r>
+      <w:r>
+        <w:t xml:space="preserve"> </w:t>
+      </w:r>
+    </w:p>
+    <w:p>
+      <w:pPr>
+        <w:pStyle w:val="Heading4"/>
+      </w:pPr>
+      <w:r>
+        <w:t>crdrelimiter.js</w:t>
+      </w:r>
+    </w:p>
+    <w:p>
       <w:r>
         <w:rPr>
           <w:i/>
         </w:rPr>
+        <w:t>crdrelimiter.js</w:t>
+      </w:r>
+      <w:r>
+        <w:t xml:space="preserve"> – changes a defined number of delimiters.  This is useful if there are delimiters such as spaces or commas in a file and to use that as the delimiter breaks up data incorrectly.  An example of a line in a file that would be useful to use this utility against is as follows:</w:t>
+      </w:r>
+    </w:p>
+    <w:p>
+      <w:pPr>
+        <w:pStyle w:val="ConsoleData"/>
+      </w:pPr>
+      <w:proofErr w:type="gramStart"/>
+      <w:r>
+        <w:t>engine</w:t>
+      </w:r>
+      <w:proofErr w:type="gramEnd"/>
+      <w:r>
+        <w:t xml:space="preserve"> v-6 a v-6 engine is powerful but, not as powerful as a v-8</w:t>
+      </w:r>
+    </w:p>
+    <w:p>
+      <w:r>
+        <w:t>Using a space as the delimiter above would result in a file that has a description broken across several array elements.  From line to line this could vary greatly so it might make sense to have the first two spaces converted into a delimiter that is not a comma since there is also a comma in the line.  A carrot ‘^’ or tilde ‘~’ may be a good choice.</w:t>
+      </w:r>
+    </w:p>
+    <w:p/>
+    <w:p>
+      <w:pPr>
+        <w:pStyle w:val="Heading4"/>
+      </w:pPr>
+      <w:r>
+        <w:t xml:space="preserve">crdconverter.js  </w:t>
+      </w:r>
+    </w:p>
+    <w:p>
+      <w:r>
+        <w:rPr>
+          <w:i/>
+        </w:rPr>
         <w:t>crdconverter.js</w:t>
       </w:r>
       <w:r>
         <w:rPr>
           <w:i/>
         </w:rPr>
-        <w:t xml:space="preserve">. </w:t>
-      </w:r>
-      <w:r>
-        <w:t xml:space="preserve"> This utility can be used to take a list from a text file and turn it into a JSON file that can be imported into the CRD.</w:t>
+        <w:t xml:space="preserve"> </w:t>
+      </w:r>
+      <w:r>
+        <w:t xml:space="preserve"> </w:t>
+      </w:r>
+      <w:r>
+        <w:t xml:space="preserve">- </w:t>
+      </w:r>
+      <w:r>
+        <w:t>This utility can be used to take a list from a text file and turn it into a JSON file that can be imported into the CRD.</w:t>
       </w:r>
     </w:p>
     <w:p>
       <w:pPr>
         <w:pStyle w:val="ConsoleData"/>
       </w:pPr>
-      <w:r>
-        <w:t>node crdconverter.js --d asdf --i</w:t>
-      </w:r>
+      <w:proofErr w:type="gramStart"/>
+      <w:r>
+        <w:t>node</w:t>
+      </w:r>
+      <w:proofErr w:type="gramEnd"/>
+      <w:r>
+        <w:t xml:space="preserve"> crdconverter.js --d space</w:t>
+      </w:r>
+      <w:r>
+        <w:t xml:space="preserve"> --</w:t>
+      </w:r>
+      <w:proofErr w:type="spellStart"/>
+      <w:r>
+        <w:t>i</w:t>
+      </w:r>
+      <w:proofErr w:type="spellEnd"/>
     </w:p>
     <w:p>
       <w:pPr>
         <w:pStyle w:val="ConsoleData"/>
       </w:pPr>
-      <w:r>
-        <w:t>reference_data_raw\lastnames.txt --o lastnames.json --f lastname,x,y,z --d space</w:t>
+      <w:proofErr w:type="spellStart"/>
+      <w:r>
+        <w:t>reference_data_raw</w:t>
+      </w:r>
+      <w:proofErr w:type="spellEnd"/>
+      <w:r>
+        <w:t xml:space="preserve">\lastnames.txt --o </w:t>
+      </w:r>
+      <w:proofErr w:type="spellStart"/>
+      <w:r>
+        <w:t>lastnames.json</w:t>
+      </w:r>
+      <w:proofErr w:type="spellEnd"/>
+      <w:r>
+        <w:t xml:space="preserve"> --f </w:t>
+      </w:r>
+      <w:proofErr w:type="spellStart"/>
+      <w:r>
+        <w:t>lastname</w:t>
+      </w:r>
+      <w:proofErr w:type="gramStart"/>
+      <w:r>
+        <w:t>,x,y,z</w:t>
+      </w:r>
+      <w:proofErr w:type="spellEnd"/>
+      <w:proofErr w:type="gramEnd"/>
+      <w:r>
+        <w:t xml:space="preserve"> --d space</w:t>
       </w:r>
       <w:r>
         <w:t xml:space="preserve"> --l Name</w:t>
@@ -6519,25 +7366,33 @@
     </w:p>
     <w:p>
       <w:pPr>
-        <w:pStyle w:val="ConsoleData"/>
-      </w:pPr>
-      <w:r>
-        <w:t xml:space="preserve"> --l lastnames</w:t>
-      </w:r>
-    </w:p>
-    <w:p>
-      <w:pPr>
         <w:pStyle w:val="Heading3"/>
       </w:pPr>
-      <w:bookmarkStart w:id="21" w:name="_Toc423083502"/>
+      <w:bookmarkStart w:id="22" w:name="_Toc423083502"/>
       <w:r>
         <w:t>Import</w:t>
       </w:r>
-      <w:bookmarkEnd w:id="21"/>
-    </w:p>
-    <w:p>
-      <w:r>
-        <w:t xml:space="preserve">In the Core Reference Data (CRD) folder there is a utility called </w:t>
+      <w:bookmarkEnd w:id="22"/>
+    </w:p>
+    <w:p>
+      <w:r>
+        <w:t xml:space="preserve">In the </w:t>
+      </w:r>
+      <w:proofErr w:type="spellStart"/>
+      <w:r>
+        <w:t>src</w:t>
+      </w:r>
+      <w:proofErr w:type="spellEnd"/>
+      <w:r>
+        <w:t>\</w:t>
+      </w:r>
+      <w:proofErr w:type="spellStart"/>
+      <w:r>
+        <w:t>crd</w:t>
+      </w:r>
+      <w:proofErr w:type="spellEnd"/>
+      <w:r>
+        <w:t xml:space="preserve"> folder there is a utility called </w:t>
       </w:r>
       <w:r>
         <w:rPr>
@@ -6618,59 +7473,103 @@
           <w:szCs w:val="24"/>
         </w:rPr>
       </w:pPr>
+      <w:proofErr w:type="spellStart"/>
+      <w:proofErr w:type="gramStart"/>
       <w:r>
         <w:rPr>
           <w:rFonts w:ascii="Times New Roman" w:eastAsia="Times New Roman" w:hAnsi="Times New Roman" w:cs="Times New Roman"/>
           <w:sz w:val="24"/>
           <w:szCs w:val="24"/>
         </w:rPr>
-        <w:lastRenderedPageBreak/>
-        <w:t>jsonlint name-of-reference-data.json</w:t>
-      </w:r>
-    </w:p>
-    <w:p>
-      <w:pPr>
-        <w:spacing w:after="0" w:line="240" w:lineRule="auto"/>
-        <w:jc w:val="both"/>
+        <w:t>jsonlint</w:t>
+      </w:r>
+      <w:proofErr w:type="spellEnd"/>
+      <w:proofErr w:type="gramEnd"/>
+      <w:r>
         <w:rPr>
           <w:rFonts w:ascii="Times New Roman" w:eastAsia="Times New Roman" w:hAnsi="Times New Roman" w:cs="Times New Roman"/>
           <w:sz w:val="24"/>
           <w:szCs w:val="24"/>
         </w:rPr>
-      </w:pPr>
-    </w:p>
-    <w:p>
-      <w:pPr>
-        <w:pStyle w:val="ConsoleData"/>
-      </w:pPr>
-      <w:r>
-        <w:t>mongoimport --db crd</w:t>
-      </w:r>
-      <w:r>
-        <w:t xml:space="preserve"> --collection </w:t>
-      </w:r>
-      <w:r>
-        <w:t>diagnosis</w:t>
-      </w:r>
-      <w:r>
-        <w:t xml:space="preserve"> --drop --file prime</w:t>
-      </w:r>
-      <w:r>
-        <w:t>r-dataset.json</w:t>
-      </w:r>
-    </w:p>
-    <w:p>
-      <w:pPr>
-        <w:spacing w:after="0" w:line="240" w:lineRule="auto"/>
-        <w:jc w:val="both"/>
+        <w:t xml:space="preserve"> name-of-reference-</w:t>
+      </w:r>
+      <w:proofErr w:type="spellStart"/>
+      <w:r>
         <w:rPr>
           <w:rFonts w:ascii="Times New Roman" w:eastAsia="Times New Roman" w:hAnsi="Times New Roman" w:cs="Times New Roman"/>
           <w:sz w:val="24"/>
           <w:szCs w:val="24"/>
         </w:rPr>
-      </w:pPr>
-      <w:bookmarkStart w:id="22" w:name="_GoBack"/>
-      <w:bookmarkEnd w:id="22"/>
+        <w:t>data.json</w:t>
+      </w:r>
+      <w:proofErr w:type="spellEnd"/>
+    </w:p>
+    <w:p>
+      <w:pPr>
+        <w:spacing w:after="0" w:line="240" w:lineRule="auto"/>
+        <w:jc w:val="both"/>
+        <w:rPr>
+          <w:rFonts w:ascii="Times New Roman" w:eastAsia="Times New Roman" w:hAnsi="Times New Roman" w:cs="Times New Roman"/>
+          <w:sz w:val="24"/>
+          <w:szCs w:val="24"/>
+        </w:rPr>
+      </w:pPr>
+    </w:p>
+    <w:p>
+      <w:pPr>
+        <w:pStyle w:val="ConsoleData"/>
+      </w:pPr>
+      <w:proofErr w:type="spellStart"/>
+      <w:proofErr w:type="gramStart"/>
+      <w:r>
+        <w:t>mongoimport</w:t>
+      </w:r>
+      <w:proofErr w:type="spellEnd"/>
+      <w:proofErr w:type="gramEnd"/>
+      <w:r>
+        <w:t xml:space="preserve"> --</w:t>
+      </w:r>
+      <w:proofErr w:type="spellStart"/>
+      <w:r>
+        <w:t>db</w:t>
+      </w:r>
+      <w:proofErr w:type="spellEnd"/>
+      <w:r>
+        <w:t xml:space="preserve"> </w:t>
+      </w:r>
+      <w:proofErr w:type="spellStart"/>
+      <w:r>
+        <w:t>crd</w:t>
+      </w:r>
+      <w:proofErr w:type="spellEnd"/>
+      <w:r>
+        <w:t xml:space="preserve"> --collection </w:t>
+      </w:r>
+      <w:r>
+        <w:t>diagnosis</w:t>
+      </w:r>
+      <w:r>
+        <w:t xml:space="preserve"> --drop --file prime</w:t>
+      </w:r>
+      <w:r>
+        <w:t>r-</w:t>
+      </w:r>
+      <w:proofErr w:type="spellStart"/>
+      <w:r>
+        <w:t>dataset.json</w:t>
+      </w:r>
+      <w:proofErr w:type="spellEnd"/>
+    </w:p>
+    <w:p>
+      <w:pPr>
+        <w:spacing w:after="0" w:line="240" w:lineRule="auto"/>
+        <w:jc w:val="both"/>
+        <w:rPr>
+          <w:rFonts w:ascii="Times New Roman" w:eastAsia="Times New Roman" w:hAnsi="Times New Roman" w:cs="Times New Roman"/>
+          <w:sz w:val="24"/>
+          <w:szCs w:val="24"/>
+        </w:rPr>
+      </w:pPr>
     </w:p>
     <w:p>
       <w:pPr>
@@ -6961,6 +7860,7 @@
       <w:bookmarkStart w:id="24" w:name="_Toc423008286"/>
       <w:bookmarkStart w:id="25" w:name="_Toc423083503"/>
       <w:r>
+        <w:lastRenderedPageBreak/>
         <w:t>Laboratory Tests and Reference Ranges</w:t>
       </w:r>
     </w:p>
@@ -7025,7 +7925,15 @@
         <w:jc w:val="both"/>
       </w:pPr>
       <w:r>
-        <w:t>In order to avoid using real Social Security Numbers (SSN’s), only invalid ranges of SSN’s will be used in the PseudoVet project.  The first three digits (once used to denote the ‘area’ of assignment) of the SSN will be 999 which is invalid.  The second 2 digits which make up the ‘group’ portion of the Identification Number (ID) will be 00 which is invalid.  This leaves 0000-9999 as the numbers assigned to synthetic patients.  If all 9999 are generated the group number can be incremented to 01 and so on.  Because the SSN will be completely fabricated, it will not be stored as reference data in the CRD.</w:t>
+        <w:t xml:space="preserve">In order to avoid using real Social Security Numbers (SSN’s), only invalid ranges of SSN’s will be used in the PseudoVet project.  The first three digits (once used to denote the ‘area’ of assignment) of the SSN will be 999 which </w:t>
+      </w:r>
+      <w:proofErr w:type="gramStart"/>
+      <w:r>
+        <w:t>is</w:t>
+      </w:r>
+      <w:proofErr w:type="gramEnd"/>
+      <w:r>
+        <w:t xml:space="preserve"> invalid.  The second 2 digits which make up the ‘group’ portion of the Identification Number (ID) will be 00 which is invalid.  This leaves 0000-9999 as the numbers assigned to synthetic patients.  If all 9999 are generated the group number can be incremented to 01 and so on.  Because the SSN will be completely fabricated, it will not be stored as reference data in the CRD.</w:t>
       </w:r>
     </w:p>
     <w:p>
@@ -7034,7 +7942,6 @@
         <w:jc w:val="both"/>
       </w:pPr>
       <w:r>
-        <w:lastRenderedPageBreak/>
         <w:t>FACILITY</w:t>
       </w:r>
       <w:bookmarkEnd w:id="23"/>
@@ -7077,11 +7984,16 @@
       <w:pPr>
         <w:jc w:val="both"/>
       </w:pPr>
+      <w:proofErr w:type="gramStart"/>
       <w:r>
         <w:t>A</w:t>
       </w:r>
       <w:r>
-        <w:t xml:space="preserve"> collection of clinical disciplines and common first and last names used for the automatic generation of a panel of providers for each facility.  Clinical disciplines include doctors, nurses, social workers, laboratory, pharmacy as well as administrative staff.</w:t>
+        <w:t xml:space="preserve"> collection of clinical disciplines and common first and last names used for the automatic generation of a panel of providers for each facility.</w:t>
+      </w:r>
+      <w:proofErr w:type="gramEnd"/>
+      <w:r>
+        <w:t xml:space="preserve">  Clinical disciplines include doctors, nurses, social workers, laboratory, pharmacy as well as administrative staff.</w:t>
       </w:r>
     </w:p>
     <w:p>
@@ -7187,7 +8099,15 @@
         <w:t>A</w:t>
       </w:r>
       <w:r>
-        <w:t xml:space="preserve"> collection of symptoms that contain complementary measurable criteria relating to reference ranges for blood, stool, behavioral, physiological, pathological attributes that are measurable.</w:t>
+        <w:t xml:space="preserve"> collection of symptoms that contain complementary measurable criteria relating to reference ranges for blood, stool, behavioral, physiological, pathological attributes </w:t>
+      </w:r>
+      <w:proofErr w:type="gramStart"/>
+      <w:r>
+        <w:t>that are</w:t>
+      </w:r>
+      <w:proofErr w:type="gramEnd"/>
+      <w:r>
+        <w:t xml:space="preserve"> measurable.</w:t>
       </w:r>
     </w:p>
     <w:p>
@@ -7198,6 +8118,7 @@
       <w:bookmarkStart w:id="38" w:name="_Toc423008291"/>
       <w:bookmarkStart w:id="39" w:name="_Toc423083508"/>
       <w:r>
+        <w:lastRenderedPageBreak/>
         <w:t>DIAGNOSIS DATA</w:t>
       </w:r>
       <w:bookmarkEnd w:id="38"/>
@@ -7211,7 +8132,15 @@
         <w:t>C</w:t>
       </w:r>
       <w:r>
-        <w:t>linical diagnosis codes to include both International Statistical Classification of Diseases and Related Health Problems (ICD-9) and the Diagnosis and Statistical Manual of Mental Disorders, Fifth Edition (DSM-5).</w:t>
+        <w:t xml:space="preserve">linical diagnosis codes to include </w:t>
+      </w:r>
+      <w:proofErr w:type="gramStart"/>
+      <w:r>
+        <w:t>both International</w:t>
+      </w:r>
+      <w:proofErr w:type="gramEnd"/>
+      <w:r>
+        <w:t xml:space="preserve"> Statistical Classification of Diseases and Related Health Problems (ICD-9) and the Diagnosis and Statistical Manual of Mental Disorders, Fifth Edition (DSM-5).</w:t>
       </w:r>
     </w:p>
     <w:p>
@@ -7271,7 +8200,6 @@
       <w:bookmarkStart w:id="45" w:name="_Toc423008294"/>
       <w:bookmarkStart w:id="46" w:name="_Toc423083511"/>
       <w:r>
-        <w:lastRenderedPageBreak/>
         <w:t>LABORATORY TESTS AND REFERENCE RANGES</w:t>
       </w:r>
       <w:bookmarkEnd w:id="44"/>
@@ -7282,12 +8210,14 @@
       <w:pPr>
         <w:jc w:val="both"/>
       </w:pPr>
+      <w:proofErr w:type="gramStart"/>
       <w:r>
         <w:t xml:space="preserve">A </w:t>
       </w:r>
       <w:r>
         <w:t>collection of laboratory tests and reference ranges for laboratory test results indicating low, normal, and high ranges.</w:t>
       </w:r>
+      <w:proofErr w:type="gramEnd"/>
     </w:p>
     <w:p>
       <w:pPr>
@@ -7317,11 +8247,16 @@
       <w:pPr>
         <w:jc w:val="both"/>
       </w:pPr>
+      <w:proofErr w:type="gramStart"/>
       <w:r>
         <w:t>A</w:t>
       </w:r>
       <w:r>
-        <w:t xml:space="preserve"> collection of radiological tests using a variety of imaging techniques such as X-ray radiography ultrasound, computed tomography (CT), nuclear medicine including positron emission tomography (PET), and magnetic resonance imaging (MRI).  </w:t>
+        <w:t xml:space="preserve"> collection of radiological tests using a variety of imaging techniques such as X-ray radiography ultrasound, computed tomography (CT), nuclear medicine including positron emission tomography (PET), and magnetic resonance imaging (MRI).</w:t>
+      </w:r>
+      <w:proofErr w:type="gramEnd"/>
+      <w:r>
+        <w:t xml:space="preserve">  </w:t>
       </w:r>
     </w:p>
     <w:p>
@@ -7360,12 +8295,14 @@
       <w:pPr>
         <w:jc w:val="both"/>
       </w:pPr>
+      <w:proofErr w:type="gramStart"/>
       <w:r>
         <w:t>A</w:t>
       </w:r>
       <w:r>
         <w:t xml:space="preserve"> collection of assessment measures and ranges of values with references to behavioral diagnosis from the World Health Organization’s (WHO) Disability Assessment Schedule (WHODAS 2.0).</w:t>
       </w:r>
+      <w:proofErr w:type="gramEnd"/>
     </w:p>
     <w:p>
       <w:pPr>
@@ -7386,12 +8323,14 @@
       <w:pPr>
         <w:jc w:val="both"/>
       </w:pPr>
+      <w:proofErr w:type="gramStart"/>
       <w:r>
         <w:t>A</w:t>
       </w:r>
       <w:r>
         <w:t xml:space="preserve"> collection of Service Connected Disabilities with referenced diagnosis data.</w:t>
       </w:r>
+      <w:proofErr w:type="gramEnd"/>
     </w:p>
     <w:p>
       <w:pPr>
@@ -7437,11 +8376,16 @@
       <w:pPr>
         <w:jc w:val="both"/>
       </w:pPr>
+      <w:proofErr w:type="gramStart"/>
       <w:r>
         <w:t>A</w:t>
       </w:r>
       <w:r>
-        <w:t xml:space="preserve"> role-based authentication and authorization system for the PI system.  Functionality must be developed that permit the assignment of roles to users for administration of the system and/or clinical data modification.</w:t>
+        <w:t xml:space="preserve"> role-based authentication and authorization system for the PI system.</w:t>
+      </w:r>
+      <w:proofErr w:type="gramEnd"/>
+      <w:r>
+        <w:t xml:space="preserve">  Functionality must be developed that permit the assignment of roles to users for administration of the system and/or clinical data modification.</w:t>
       </w:r>
     </w:p>
     <w:p>
@@ -7454,6 +8398,7 @@
       <w:bookmarkStart w:id="58" w:name="_Toc423008300"/>
       <w:bookmarkStart w:id="59" w:name="_Toc423083517"/>
       <w:r>
+        <w:lastRenderedPageBreak/>
         <w:t>CLINICAL DATA MODIFICATION</w:t>
       </w:r>
       <w:bookmarkEnd w:id="58"/>
@@ -7471,7 +8416,15 @@
         <w:t>D</w:t>
       </w:r>
       <w:r>
-        <w:t>evelop functionality in the PI to add, edit, view, and delete data in the CRD for symptom, diagnosis, laboratory, radiological, CPT, formulary, whodas 2.0, demographics, clinic, provider, and common last/first name data.</w:t>
+        <w:t xml:space="preserve">evelop functionality in the PI to add, edit, view, and delete data in the CRD for symptom, diagnosis, laboratory, radiological, CPT, formulary, </w:t>
+      </w:r>
+      <w:proofErr w:type="spellStart"/>
+      <w:r>
+        <w:t>whodas</w:t>
+      </w:r>
+      <w:proofErr w:type="spellEnd"/>
+      <w:r>
+        <w:t xml:space="preserve"> 2.0, demographics, clinic, provider, and common last/first name data.</w:t>
       </w:r>
     </w:p>
     <w:p>
@@ -7497,7 +8450,15 @@
         <w:t>A</w:t>
       </w:r>
       <w:r>
-        <w:t xml:space="preserve"> mechanism to link and modify links between laboratory, CPT, formulary, radiological, whodas 2.0, data to symptoms, symptoms to diagnosis, and diagnosis to service connected disability data.</w:t>
+        <w:t xml:space="preserve"> mechanism to link and modify links between laboratory, CPT, formulary, radiological, </w:t>
+      </w:r>
+      <w:proofErr w:type="spellStart"/>
+      <w:r>
+        <w:t>whodas</w:t>
+      </w:r>
+      <w:proofErr w:type="spellEnd"/>
+      <w:r>
+        <w:t xml:space="preserve"> 2.0, data to symptoms, symptoms to diagnosis, and diagnosis to service connected disability data.</w:t>
       </w:r>
     </w:p>
     <w:p>
@@ -7523,7 +8484,31 @@
         <w:t>G</w:t>
       </w:r>
       <w:r>
-        <w:t>ender, racial, and geospacial tagging to diagnosis and symptoms wherever diagnosis are only relevant to a specific gender, race, or geospacial attribute.</w:t>
+        <w:t xml:space="preserve">ender, racial, and </w:t>
+      </w:r>
+      <w:proofErr w:type="spellStart"/>
+      <w:r>
+        <w:t>geospacial</w:t>
+      </w:r>
+      <w:proofErr w:type="spellEnd"/>
+      <w:r>
+        <w:t xml:space="preserve"> tagging to diagnosis and symptoms wherever </w:t>
+      </w:r>
+      <w:proofErr w:type="gramStart"/>
+      <w:r>
+        <w:t>diagnosis are</w:t>
+      </w:r>
+      <w:proofErr w:type="gramEnd"/>
+      <w:r>
+        <w:t xml:space="preserve"> only relevant to a specific gender, race, or </w:t>
+      </w:r>
+      <w:proofErr w:type="spellStart"/>
+      <w:r>
+        <w:t>geospacial</w:t>
+      </w:r>
+      <w:proofErr w:type="spellEnd"/>
+      <w:r>
+        <w:t xml:space="preserve"> attribute.</w:t>
       </w:r>
     </w:p>
     <w:p>
@@ -7534,7 +8519,6 @@
       <w:bookmarkStart w:id="66" w:name="_Toc423008303"/>
       <w:bookmarkStart w:id="67" w:name="_Toc423083520"/>
       <w:r>
-        <w:lastRenderedPageBreak/>
         <w:t>PROCESS EXECUTION</w:t>
       </w:r>
       <w:bookmarkEnd w:id="66"/>
@@ -7568,12 +8552,14 @@
       <w:pPr>
         <w:jc w:val="both"/>
       </w:pPr>
+      <w:proofErr w:type="gramStart"/>
       <w:r>
         <w:t>A</w:t>
       </w:r>
       <w:r>
         <w:t xml:space="preserve"> mechanism for logging and displaying the output of activities that occur within the PI as well as from the Automation Engine.</w:t>
       </w:r>
+      <w:proofErr w:type="gramEnd"/>
     </w:p>
     <w:p>
       <w:pPr>
@@ -7651,12 +8637,14 @@
       <w:pPr>
         <w:jc w:val="both"/>
       </w:pPr>
+      <w:proofErr w:type="gramStart"/>
       <w:r>
         <w:t>A</w:t>
       </w:r>
       <w:r>
         <w:t xml:space="preserve"> mechanism to seed the PseudoVet Database with synthetic data using the CRD as the source for possible values.</w:t>
       </w:r>
+      <w:proofErr w:type="gramEnd"/>
     </w:p>
     <w:p>
       <w:pPr>
@@ -7677,11 +8665,16 @@
       <w:pPr>
         <w:jc w:val="both"/>
       </w:pPr>
+      <w:proofErr w:type="gramStart"/>
       <w:r>
         <w:t>A</w:t>
       </w:r>
       <w:r>
-        <w:t xml:space="preserve"> mechanism to generate a configurable number of healthcare facilities.  The facilities yielded from executing the facility generation utility must be attributed to random cities from the CRD Facility Data.</w:t>
+        <w:t xml:space="preserve"> mechanism to generate a configurable number of healthcare facilities.</w:t>
+      </w:r>
+      <w:proofErr w:type="gramEnd"/>
+      <w:r>
+        <w:t xml:space="preserve">  The facilities yielded from executing the facility generation utility must be attributed to random cities from the CRD Facility Data.</w:t>
       </w:r>
     </w:p>
     <w:p>
@@ -7746,6 +8739,7 @@
       <w:bookmarkStart w:id="82" w:name="_Toc423008311"/>
       <w:bookmarkStart w:id="83" w:name="_Toc423083528"/>
       <w:r>
+        <w:lastRenderedPageBreak/>
         <w:t>PSEUDOVET GENERATOR</w:t>
       </w:r>
       <w:bookmarkEnd w:id="82"/>
@@ -7899,7 +8893,6 @@
         <w:jc w:val="both"/>
       </w:pPr>
       <w:r>
-        <w:lastRenderedPageBreak/>
         <w:t>Address Line 1</w:t>
       </w:r>
     </w:p>
@@ -7986,7 +8979,15 @@
         <w:t>G</w:t>
       </w:r>
       <w:r>
-        <w:t>enerate random next of kin, spouses, and all ancillary data that represents the entries required to complete a VA Form 10-10EZ for registration in a Veterans Health Information System Architecture (VistA) system.</w:t>
+        <w:t>enerate random next of kin, spouses, and all ancillary data that represents the entries required to complete a VA Form 10-10EZ for registration in a Veterans Health Information System Architecture (</w:t>
+      </w:r>
+      <w:proofErr w:type="spellStart"/>
+      <w:r>
+        <w:t>VistA</w:t>
+      </w:r>
+      <w:proofErr w:type="spellEnd"/>
+      <w:r>
+        <w:t>) system.</w:t>
       </w:r>
     </w:p>
     <w:p>
@@ -8061,6 +9062,7 @@
       <w:bookmarkStart w:id="87" w:name="_Toc423083530"/>
       <w:bookmarkStart w:id="88" w:name="_Toc422853574"/>
       <w:r>
+        <w:lastRenderedPageBreak/>
         <w:t>OMEGA ENGINE</w:t>
       </w:r>
       <w:bookmarkEnd w:id="86"/>
@@ -8156,7 +9158,6 @@
       <w:bookmarkStart w:id="96" w:name="_Toc423008317"/>
       <w:bookmarkStart w:id="97" w:name="_Toc423083534"/>
       <w:r>
-        <w:lastRenderedPageBreak/>
         <w:t>WORKFLOW GENERATOR</w:t>
       </w:r>
       <w:bookmarkEnd w:id="95"/>
@@ -8197,7 +9198,15 @@
         <w:t>D</w:t>
       </w:r>
       <w:r>
-        <w:t>evelop a process that randomly assigns pathological and traumatic conditions to random percentages of patients within random geospacial areas in the PseudoVet database.  The assignment of a pathological or traumatic condition will result in a system activity such as an emergency room visit for a traumatic or behavioral condition, or lab results that indicate a random pathological condition.</w:t>
+        <w:t xml:space="preserve">evelop a process that randomly assigns pathological and traumatic conditions to random percentages of patients within random </w:t>
+      </w:r>
+      <w:proofErr w:type="spellStart"/>
+      <w:r>
+        <w:t>geospacial</w:t>
+      </w:r>
+      <w:proofErr w:type="spellEnd"/>
+      <w:r>
+        <w:t xml:space="preserve"> areas in the PseudoVet database.  The assignment of a pathological or traumatic condition will result in a system activity such as an emergency room visit for a traumatic or behavioral condition, or lab results that indicate a random pathological condition.</w:t>
       </w:r>
     </w:p>
     <w:p>
@@ -8266,7 +9275,15 @@
         <w:t>D</w:t>
       </w:r>
       <w:r>
-        <w:t>evelop a sub-interface within PI that enables PseudoVet administrators to add/edit/modify/delete Electronic Health Record Systems (EHRs) client system entries.  Client systems are EHRs that receive synthetic patient data from PseudoVet.  The default EHR type must be the VistA Adaptor.</w:t>
+        <w:t xml:space="preserve">evelop a sub-interface within PI that enables PseudoVet administrators to add/edit/modify/delete Electronic Health Record Systems (EHRs) client system entries.  Client systems are EHRs that receive synthetic patient data from PseudoVet.  The default EHR type must be the </w:t>
+      </w:r>
+      <w:proofErr w:type="spellStart"/>
+      <w:r>
+        <w:t>VistA</w:t>
+      </w:r>
+      <w:proofErr w:type="spellEnd"/>
+      <w:r>
+        <w:t xml:space="preserve"> Adaptor.</w:t>
       </w:r>
     </w:p>
     <w:p>
@@ -8290,26 +9307,75 @@
         <w:t>D</w:t>
       </w:r>
       <w:r>
-        <w:t>evelop a mechanism that writes all medical data into Veterans Health Information Systems and Technology Architecture (VistA) systems.  The VistA Adaptor must provide entries fields to include; access/verify codes, system names, IP addresses, and port to communicate with.</w:t>
-      </w:r>
-    </w:p>
-    <w:p>
-      <w:pPr>
-        <w:jc w:val="both"/>
-      </w:pPr>
-      <w:r>
-        <w:t>The VistA Adaptor must be a type of EHR Adaptor that can be selected when adding Client EHRs to the PseudoVet system.</w:t>
-      </w:r>
-    </w:p>
-    <w:p>
-      <w:pPr>
-        <w:jc w:val="both"/>
-      </w:pPr>
-      <w:r>
+        <w:t>evelop a mechanism that writes all medical data into Veterans Health Information Systems and Technology Architecture (</w:t>
+      </w:r>
+      <w:proofErr w:type="spellStart"/>
+      <w:r>
+        <w:t>VistA</w:t>
+      </w:r>
+      <w:proofErr w:type="spellEnd"/>
+      <w:r>
+        <w:t xml:space="preserve">) systems.  The </w:t>
+      </w:r>
+      <w:proofErr w:type="spellStart"/>
+      <w:r>
+        <w:t>VistA</w:t>
+      </w:r>
+      <w:proofErr w:type="spellEnd"/>
+      <w:r>
+        <w:t xml:space="preserve"> Adaptor must provide entries fields to include; access/verify codes, system names, IP addresses, and port to communicate with.</w:t>
+      </w:r>
+    </w:p>
+    <w:p>
+      <w:pPr>
+        <w:jc w:val="both"/>
+      </w:pPr>
+      <w:r>
+        <w:t xml:space="preserve">The </w:t>
+      </w:r>
+      <w:proofErr w:type="spellStart"/>
+      <w:r>
+        <w:t>VistA</w:t>
+      </w:r>
+      <w:proofErr w:type="spellEnd"/>
+      <w:r>
+        <w:t xml:space="preserve"> Adaptor must be a type of EHR Adaptor that can be selected when adding Client EHRs to the PseudoVet system.</w:t>
+      </w:r>
+    </w:p>
+    <w:p>
+      <w:pPr>
+        <w:jc w:val="both"/>
+      </w:pPr>
+      <w:r>
+        <w:lastRenderedPageBreak/>
         <w:t>D</w:t>
       </w:r>
       <w:r>
-        <w:t>evelop the VistA Adaptor to communicate to VistA systems via SSH using Expect library to traverse the menu options within VistA, EWD.js, VistA.js, RPC broker calls, or a combination of these methods of communication.</w:t>
+        <w:t xml:space="preserve">evelop the </w:t>
+      </w:r>
+      <w:proofErr w:type="spellStart"/>
+      <w:r>
+        <w:t>VistA</w:t>
+      </w:r>
+      <w:proofErr w:type="spellEnd"/>
+      <w:r>
+        <w:t xml:space="preserve"> Adaptor to communicate to </w:t>
+      </w:r>
+      <w:proofErr w:type="spellStart"/>
+      <w:r>
+        <w:t>VistA</w:t>
+      </w:r>
+      <w:proofErr w:type="spellEnd"/>
+      <w:r>
+        <w:t xml:space="preserve"> systems via SSH using Expect library to traverse the menu options within </w:t>
+      </w:r>
+      <w:proofErr w:type="spellStart"/>
+      <w:r>
+        <w:t>VistA</w:t>
+      </w:r>
+      <w:proofErr w:type="spellEnd"/>
+      <w:r>
+        <w:t>, EWD.js, VistA.js, RPC broker calls, or a combination of these methods of communication.</w:t>
       </w:r>
     </w:p>
     <w:p>
@@ -11536,7 +12602,7 @@
 </file>
 
 <file path=customXml/itemProps1.xml><?xml version="1.0" encoding="utf-8"?>
-<ds:datastoreItem xmlns:ds="http://schemas.openxmlformats.org/officeDocument/2006/customXml" ds:itemID="{ED18ECC1-05E6-493A-BAAA-2F1C0CC02BDA}">
+<ds:datastoreItem xmlns:ds="http://schemas.openxmlformats.org/officeDocument/2006/customXml" ds:itemID="{E546CA19-7843-4907-A255-9B822D9C7040}">
   <ds:schemaRefs>
     <ds:schemaRef ds:uri="http://schemas.openxmlformats.org/officeDocument/2006/bibliography"/>
   </ds:schemaRefs>

</xml_diff>